<commit_message>
SSH verbinding gemaakt met Puty en MYSQL Workbench
SSH verbinding gemaakt met Puty en MYSQL Workbench
</commit_message>
<xml_diff>
--- a/netwerk/aanvraag-cerificaat/Aanvraag certificaat.docx
+++ b/netwerk/aanvraag-cerificaat/Aanvraag certificaat.docx
@@ -89,73 +89,7 @@
           <w:szCs w:val="21"/>
           <w:lang w:eastAsia="nl-NL"/>
         </w:rPr>
-        <w:t>Een digitaal certificaat is een digitaal document dat de identiteit van een public </w:t>
-      </w:r>
-      <w:proofErr w:type="spellStart"/>
-      <w:r>
-        <w:rPr>
-          <w:rFonts w:ascii="Arial" w:eastAsia="Times New Roman" w:hAnsi="Arial" w:cs="Arial"/>
-          <w:color w:val="252424"/>
-          <w:sz w:val="21"/>
-          <w:szCs w:val="21"/>
-          <w:lang w:eastAsia="nl-NL"/>
-        </w:rPr>
-        <w:t>key</w:t>
-      </w:r>
-      <w:proofErr w:type="spellEnd"/>
-      <w:r>
-        <w:rPr>
-          <w:rFonts w:ascii="Arial" w:eastAsia="Times New Roman" w:hAnsi="Arial" w:cs="Arial"/>
-          <w:color w:val="252424"/>
-          <w:sz w:val="21"/>
-          <w:szCs w:val="21"/>
-          <w:lang w:eastAsia="nl-NL"/>
-        </w:rPr>
-        <w:t> eigenaar. Het document wordt uitgegeven door een speciale uitgever de </w:t>
-      </w:r>
-      <w:proofErr w:type="spellStart"/>
-      <w:r>
-        <w:rPr>
-          <w:rFonts w:ascii="Arial" w:eastAsia="Times New Roman" w:hAnsi="Arial" w:cs="Arial"/>
-          <w:color w:val="252424"/>
-          <w:sz w:val="21"/>
-          <w:szCs w:val="21"/>
-          <w:lang w:eastAsia="nl-NL"/>
-        </w:rPr>
-        <w:t>Certificate</w:t>
-      </w:r>
-      <w:proofErr w:type="spellEnd"/>
-      <w:r>
-        <w:rPr>
-          <w:rFonts w:ascii="Arial" w:eastAsia="Times New Roman" w:hAnsi="Arial" w:cs="Arial"/>
-          <w:color w:val="252424"/>
-          <w:sz w:val="21"/>
-          <w:szCs w:val="21"/>
-          <w:lang w:eastAsia="nl-NL"/>
-        </w:rPr>
-        <w:t> </w:t>
-      </w:r>
-      <w:proofErr w:type="spellStart"/>
-      <w:r>
-        <w:rPr>
-          <w:rFonts w:ascii="Arial" w:eastAsia="Times New Roman" w:hAnsi="Arial" w:cs="Arial"/>
-          <w:color w:val="252424"/>
-          <w:sz w:val="21"/>
-          <w:szCs w:val="21"/>
-          <w:lang w:eastAsia="nl-NL"/>
-        </w:rPr>
-        <w:t>Authority</w:t>
-      </w:r>
-      <w:proofErr w:type="spellEnd"/>
-      <w:r>
-        <w:rPr>
-          <w:rFonts w:ascii="Arial" w:eastAsia="Times New Roman" w:hAnsi="Arial" w:cs="Arial"/>
-          <w:color w:val="252424"/>
-          <w:sz w:val="21"/>
-          <w:szCs w:val="21"/>
-          <w:lang w:eastAsia="nl-NL"/>
-        </w:rPr>
-        <w:t> (CA) en bevat een openbare sleutel en de identiteit van de eigenaar van het certificaat. </w:t>
+        <w:t>Een digitaal certificaat is een digitaal document dat de identiteit van een public key eigenaar. Het document wordt uitgegeven door een speciale uitgever de Certificate Authority (CA) en bevat een openbare sleutel en de identiteit van de eigenaar van het certificaat. </w:t>
       </w:r>
     </w:p>
     <w:p>
@@ -221,7 +155,7 @@
           <w:szCs w:val="21"/>
           <w:lang w:eastAsia="nl-NL"/>
         </w:rPr>
-        <w:t>Hiervoor moet je eerst het aanmaken van certificaten doornemen en weten welke velden je moet invullen voor het aanvragen van een certificaat. Lees hoofdstuk 3.1.x uit het boek. </w:t>
+        <w:t>Hiervoor moet je eerst het aanmaken van certificaten doornemen en weten welke velden je moet invullen voor het aanvragen van een certificaat. Lees hoofdstuk 3.1.x uit het boek. </w:t>
       </w:r>
       <w:r>
         <w:rPr>
@@ -245,7 +179,7 @@
       <w:pPr>
         <w:numPr>
           <w:ilvl w:val="0"/>
-          <w:numId w:val="6"/>
+          <w:numId w:val="1"/>
         </w:numPr>
         <w:spacing w:after="0" w:line="240" w:lineRule="auto"/>
         <w:ind w:left="1080"/>
@@ -373,86 +307,42 @@
           <w:szCs w:val="21"/>
           <w:lang w:eastAsia="nl-NL"/>
         </w:rPr>
-        <w:t>Ook is het mogelijk om via de </w:t>
-      </w:r>
-      <w:proofErr w:type="spellStart"/>
-      <w:r>
-        <w:rPr>
-          <w:rFonts w:ascii="Arial" w:eastAsia="Times New Roman" w:hAnsi="Arial" w:cs="Arial"/>
-          <w:color w:val="252424"/>
-          <w:sz w:val="21"/>
-          <w:szCs w:val="21"/>
-          <w:lang w:eastAsia="nl-NL"/>
-        </w:rPr>
-        <w:t>multi</w:t>
-      </w:r>
-      <w:proofErr w:type="spellEnd"/>
-      <w:r>
-        <w:rPr>
-          <w:rFonts w:ascii="Arial" w:eastAsia="Times New Roman" w:hAnsi="Arial" w:cs="Arial"/>
-          <w:color w:val="252424"/>
-          <w:sz w:val="21"/>
-          <w:szCs w:val="21"/>
-          <w:lang w:eastAsia="nl-NL"/>
-        </w:rPr>
-        <w:t> partner (</w:t>
-      </w:r>
-      <w:proofErr w:type="spellStart"/>
-      <w:r>
-        <w:rPr>
-          <w:rFonts w:ascii="Arial" w:eastAsia="Times New Roman" w:hAnsi="Arial" w:cs="Arial"/>
-          <w:color w:val="252424"/>
-          <w:sz w:val="21"/>
-          <w:szCs w:val="21"/>
-          <w:lang w:eastAsia="nl-NL"/>
-        </w:rPr>
-        <w:t>Nasa</w:t>
-      </w:r>
-      <w:proofErr w:type="spellEnd"/>
-      <w:r>
-        <w:rPr>
-          <w:rFonts w:ascii="Arial" w:eastAsia="Times New Roman" w:hAnsi="Arial" w:cs="Arial"/>
-          <w:color w:val="252424"/>
-          <w:sz w:val="21"/>
-          <w:szCs w:val="21"/>
-          <w:lang w:eastAsia="nl-NL"/>
-        </w:rPr>
-        <w:t>, Cisco) e.d. een gratis certificaat te ontvangen via </w:t>
-      </w:r>
-    </w:p>
-    <w:p>
-      <w:pPr>
-        <w:spacing w:after="0" w:line="240" w:lineRule="auto"/>
-        <w:textAlignment w:val="baseline"/>
-        <w:rPr>
-          <w:rFonts w:ascii="Segoe UI" w:eastAsia="Times New Roman" w:hAnsi="Segoe UI" w:cs="Segoe UI"/>
-          <w:sz w:val="18"/>
-          <w:szCs w:val="18"/>
-          <w:lang w:eastAsia="nl-NL"/>
-        </w:rPr>
-      </w:pPr>
-      <w:r>
-        <w:rPr>
-          <w:rFonts w:ascii="Arial" w:eastAsia="Times New Roman" w:hAnsi="Arial" w:cs="Arial"/>
-          <w:color w:val="252424"/>
-          <w:sz w:val="21"/>
-          <w:szCs w:val="21"/>
-          <w:lang w:eastAsia="nl-NL"/>
-        </w:rPr>
-        <w:t>-Letsencrypt.org/</w:t>
-      </w:r>
-      <w:proofErr w:type="spellStart"/>
-      <w:r>
-        <w:rPr>
-          <w:rFonts w:ascii="Arial" w:eastAsia="Times New Roman" w:hAnsi="Arial" w:cs="Arial"/>
-          <w:color w:val="252424"/>
-          <w:sz w:val="21"/>
-          <w:szCs w:val="21"/>
-          <w:lang w:eastAsia="nl-NL"/>
-        </w:rPr>
-        <w:t>about</w:t>
-      </w:r>
-      <w:proofErr w:type="spellEnd"/>
+        <w:t>Ook is het mogelijk om via de multi partner (Nasa, Cisco) e.d. een gratis certificaat te ontvangen via </w:t>
+      </w:r>
+    </w:p>
+    <w:p>
+      <w:pPr>
+        <w:spacing w:after="0" w:line="240" w:lineRule="auto"/>
+        <w:textAlignment w:val="baseline"/>
+        <w:rPr>
+          <w:rFonts w:ascii="Segoe UI" w:eastAsia="Times New Roman" w:hAnsi="Segoe UI" w:cs="Segoe UI"/>
+          <w:sz w:val="18"/>
+          <w:szCs w:val="18"/>
+          <w:lang w:eastAsia="nl-NL"/>
+        </w:rPr>
+      </w:pPr>
+      <w:r>
+        <w:rPr>
+          <w:rFonts w:ascii="Arial" w:eastAsia="Times New Roman" w:hAnsi="Arial" w:cs="Arial"/>
+          <w:color w:val="252424"/>
+          <w:sz w:val="21"/>
+          <w:szCs w:val="21"/>
+          <w:lang w:eastAsia="nl-NL"/>
+        </w:rPr>
+        <w:t>-Letsencrypt.org/about </w:t>
+      </w:r>
+    </w:p>
+    <w:p>
+      <w:pPr>
+        <w:spacing w:after="0" w:line="240" w:lineRule="auto"/>
+        <w:textAlignment w:val="baseline"/>
+        <w:rPr>
+          <w:rFonts w:ascii="Segoe UI" w:eastAsia="Times New Roman" w:hAnsi="Segoe UI" w:cs="Segoe UI"/>
+          <w:sz w:val="18"/>
+          <w:szCs w:val="18"/>
+          <w:lang w:eastAsia="nl-NL"/>
+        </w:rPr>
+      </w:pPr>
       <w:r>
         <w:rPr>
           <w:rFonts w:ascii="Arial" w:eastAsia="Times New Roman" w:hAnsi="Arial" w:cs="Arial"/>
@@ -483,51 +373,7 @@
           <w:szCs w:val="21"/>
           <w:lang w:eastAsia="nl-NL"/>
         </w:rPr>
-        <w:t> </w:t>
-      </w:r>
-    </w:p>
-    <w:p>
-      <w:pPr>
-        <w:spacing w:after="0" w:line="240" w:lineRule="auto"/>
-        <w:textAlignment w:val="baseline"/>
-        <w:rPr>
-          <w:rFonts w:ascii="Segoe UI" w:eastAsia="Times New Roman" w:hAnsi="Segoe UI" w:cs="Segoe UI"/>
-          <w:sz w:val="18"/>
-          <w:szCs w:val="18"/>
-          <w:lang w:eastAsia="nl-NL"/>
-        </w:rPr>
-      </w:pPr>
-      <w:r>
-        <w:rPr>
-          <w:rFonts w:ascii="Arial" w:eastAsia="Times New Roman" w:hAnsi="Arial" w:cs="Arial"/>
-          <w:color w:val="252424"/>
-          <w:sz w:val="21"/>
-          <w:szCs w:val="21"/>
-          <w:lang w:eastAsia="nl-NL"/>
-        </w:rPr>
-        <w:t>--&gt;het is belangrijk om te weten of je Shell (</w:t>
-      </w:r>
-      <w:proofErr w:type="spellStart"/>
-      <w:r>
-        <w:rPr>
-          <w:rFonts w:ascii="Arial" w:eastAsia="Times New Roman" w:hAnsi="Arial" w:cs="Arial"/>
-          <w:color w:val="252424"/>
-          <w:sz w:val="21"/>
-          <w:szCs w:val="21"/>
-          <w:lang w:eastAsia="nl-NL"/>
-        </w:rPr>
-        <w:t>cmd</w:t>
-      </w:r>
-      <w:proofErr w:type="spellEnd"/>
-      <w:r>
-        <w:rPr>
-          <w:rFonts w:ascii="Arial" w:eastAsia="Times New Roman" w:hAnsi="Arial" w:cs="Arial"/>
-          <w:color w:val="252424"/>
-          <w:sz w:val="21"/>
-          <w:szCs w:val="21"/>
-          <w:lang w:eastAsia="nl-NL"/>
-        </w:rPr>
-        <w:t>) toegang hebt tot de webserver </w:t>
+        <w:t>--&gt;het is belangrijk om te weten of je Shell (cmd) toegang hebt tot de webserver </w:t>
       </w:r>
     </w:p>
     <w:p>
@@ -583,29 +429,7 @@
           <w:szCs w:val="21"/>
           <w:lang w:eastAsia="nl-NL"/>
         </w:rPr>
-        <w:t>dan is er waarschijnlijk een ingebouwde </w:t>
-      </w:r>
-      <w:proofErr w:type="spellStart"/>
-      <w:r>
-        <w:rPr>
-          <w:rFonts w:ascii="Arial" w:eastAsia="Times New Roman" w:hAnsi="Arial" w:cs="Arial"/>
-          <w:color w:val="252424"/>
-          <w:sz w:val="21"/>
-          <w:szCs w:val="21"/>
-          <w:lang w:eastAsia="nl-NL"/>
-        </w:rPr>
-        <w:t>plugin</w:t>
-      </w:r>
-      <w:proofErr w:type="spellEnd"/>
-      <w:r>
-        <w:rPr>
-          <w:rFonts w:ascii="Arial" w:eastAsia="Times New Roman" w:hAnsi="Arial" w:cs="Arial"/>
-          <w:color w:val="252424"/>
-          <w:sz w:val="21"/>
-          <w:szCs w:val="21"/>
-          <w:lang w:eastAsia="nl-NL"/>
-        </w:rPr>
-        <w:t> om te installeren vanaf je beheer dashboard. </w:t>
+        <w:t>dan is er waarschijnlijk een ingebouwde plugin om te installeren vanaf je beheer dashboard. </w:t>
       </w:r>
     </w:p>
     <w:p>
@@ -653,7 +477,6 @@
         </w:rPr>
         <w:t>Wanneer de hosting al de </w:t>
       </w:r>
-      <w:proofErr w:type="spellStart"/>
       <w:r>
         <w:rPr>
           <w:rFonts w:ascii="Arial" w:eastAsia="Times New Roman" w:hAnsi="Arial" w:cs="Arial"/>
@@ -665,9 +488,8 @@
           <w:u w:val="single"/>
           <w:lang w:eastAsia="nl-NL"/>
         </w:rPr>
-        <w:t>Let's</w:t>
-      </w:r>
-      <w:proofErr w:type="spellEnd"/>
+        <w:t>Let's Encrypt</w:t>
+      </w:r>
       <w:r>
         <w:rPr>
           <w:rFonts w:ascii="Arial" w:eastAsia="Times New Roman" w:hAnsi="Arial" w:cs="Arial"/>
@@ -676,12 +498,54 @@
           <w:color w:val="252424"/>
           <w:sz w:val="21"/>
           <w:szCs w:val="21"/>
-          <w:u w:val="single"/>
+          <w:lang w:eastAsia="nl-NL"/>
+        </w:rPr>
+        <w:t> ondersteund</w:t>
+      </w:r>
+      <w:r>
+        <w:rPr>
+          <w:rFonts w:ascii="Arial" w:eastAsia="Times New Roman" w:hAnsi="Arial" w:cs="Arial"/>
+          <w:color w:val="252424"/>
+          <w:sz w:val="21"/>
+          <w:szCs w:val="21"/>
+          <w:lang w:eastAsia="nl-NL"/>
+        </w:rPr>
+        <w:t>, dan versturen zij op namens u, het verzoek om er gebruik van te mogen maken. Dan wordt dat door de webhost geïnstalleerd en bijgehouden (update) </w:t>
+      </w:r>
+    </w:p>
+    <w:p>
+      <w:pPr>
+        <w:spacing w:after="0" w:line="240" w:lineRule="auto"/>
+        <w:textAlignment w:val="baseline"/>
+        <w:rPr>
+          <w:rFonts w:ascii="Segoe UI" w:eastAsia="Times New Roman" w:hAnsi="Segoe UI" w:cs="Segoe UI"/>
+          <w:sz w:val="18"/>
+          <w:szCs w:val="18"/>
+          <w:lang w:eastAsia="nl-NL"/>
+        </w:rPr>
+      </w:pPr>
+      <w:r>
+        <w:rPr>
+          <w:rFonts w:ascii="Arial" w:eastAsia="Times New Roman" w:hAnsi="Arial" w:cs="Arial"/>
+          <w:color w:val="252424"/>
+          <w:sz w:val="21"/>
+          <w:szCs w:val="21"/>
           <w:lang w:eastAsia="nl-NL"/>
         </w:rPr>
         <w:t> </w:t>
       </w:r>
-      <w:proofErr w:type="spellStart"/>
+    </w:p>
+    <w:p>
+      <w:pPr>
+        <w:spacing w:after="0" w:line="240" w:lineRule="auto"/>
+        <w:textAlignment w:val="baseline"/>
+        <w:rPr>
+          <w:rFonts w:ascii="Segoe UI" w:eastAsia="Times New Roman" w:hAnsi="Segoe UI" w:cs="Segoe UI"/>
+          <w:sz w:val="18"/>
+          <w:szCs w:val="18"/>
+          <w:lang w:eastAsia="nl-NL"/>
+        </w:rPr>
+      </w:pPr>
       <w:r>
         <w:rPr>
           <w:rFonts w:ascii="Arial" w:eastAsia="Times New Roman" w:hAnsi="Arial" w:cs="Arial"/>
@@ -690,55 +554,40 @@
           <w:color w:val="252424"/>
           <w:sz w:val="21"/>
           <w:szCs w:val="21"/>
+          <w:lang w:eastAsia="nl-NL"/>
+        </w:rPr>
+        <w:t>Wanneer de hostingprovider de Let's Encrypt niet willen intergreren tot het softwarepakket,</w:t>
+      </w:r>
+      <w:r>
+        <w:rPr>
+          <w:rFonts w:ascii="Arial" w:eastAsia="Times New Roman" w:hAnsi="Arial" w:cs="Arial"/>
+          <w:color w:val="252424"/>
+          <w:sz w:val="21"/>
+          <w:szCs w:val="21"/>
+          <w:lang w:eastAsia="nl-NL"/>
+        </w:rPr>
+        <w:t> </w:t>
+      </w:r>
+      <w:r>
+        <w:rPr>
+          <w:rFonts w:ascii="Arial" w:eastAsia="Times New Roman" w:hAnsi="Arial" w:cs="Arial"/>
+          <w:color w:val="252424"/>
+          <w:sz w:val="21"/>
+          <w:szCs w:val="21"/>
           <w:u w:val="single"/>
           <w:lang w:eastAsia="nl-NL"/>
         </w:rPr>
-        <w:t>Encrypt</w:t>
-      </w:r>
-      <w:proofErr w:type="spellEnd"/>
-      <w:r>
-        <w:rPr>
-          <w:rFonts w:ascii="Arial" w:eastAsia="Times New Roman" w:hAnsi="Arial" w:cs="Arial"/>
-          <w:b/>
-          <w:bCs/>
-          <w:color w:val="252424"/>
-          <w:sz w:val="21"/>
-          <w:szCs w:val="21"/>
-          <w:lang w:eastAsia="nl-NL"/>
-        </w:rPr>
-        <w:t> ondersteund</w:t>
-      </w:r>
-      <w:r>
-        <w:rPr>
-          <w:rFonts w:ascii="Arial" w:eastAsia="Times New Roman" w:hAnsi="Arial" w:cs="Arial"/>
-          <w:color w:val="252424"/>
-          <w:sz w:val="21"/>
-          <w:szCs w:val="21"/>
-          <w:lang w:eastAsia="nl-NL"/>
-        </w:rPr>
-        <w:t>, dan versturen zij op namens u, het verzoek om er gebruik van te mogen maken. Dan wordt dat door de </w:t>
-      </w:r>
-      <w:proofErr w:type="spellStart"/>
-      <w:r>
-        <w:rPr>
-          <w:rFonts w:ascii="Arial" w:eastAsia="Times New Roman" w:hAnsi="Arial" w:cs="Arial"/>
-          <w:color w:val="252424"/>
-          <w:sz w:val="21"/>
-          <w:szCs w:val="21"/>
-          <w:lang w:eastAsia="nl-NL"/>
-        </w:rPr>
-        <w:t>webhost</w:t>
-      </w:r>
-      <w:proofErr w:type="spellEnd"/>
-      <w:r>
-        <w:rPr>
-          <w:rFonts w:ascii="Arial" w:eastAsia="Times New Roman" w:hAnsi="Arial" w:cs="Arial"/>
-          <w:color w:val="252424"/>
-          <w:sz w:val="21"/>
-          <w:szCs w:val="21"/>
-          <w:lang w:eastAsia="nl-NL"/>
-        </w:rPr>
-        <w:t> geïnstalleerd en bijgehouden (update) </w:t>
+        <w:t>maar wel het uploaden toestaat van aangepaste certificate</w:t>
+      </w:r>
+      <w:r>
+        <w:rPr>
+          <w:rFonts w:ascii="Arial" w:eastAsia="Times New Roman" w:hAnsi="Arial" w:cs="Arial"/>
+          <w:color w:val="252424"/>
+          <w:sz w:val="21"/>
+          <w:szCs w:val="21"/>
+          <w:lang w:eastAsia="nl-NL"/>
+        </w:rPr>
+        <w:t>, dan is er een optie om een door Let's Encrypt aangeleverde bestand, te doen uploaden op de server, om aan te tonen dat je toegang hebt tot die server. </w:t>
       </w:r>
     </w:p>
     <w:p>
@@ -777,268 +626,12 @@
       <w:r>
         <w:rPr>
           <w:rFonts w:ascii="Arial" w:eastAsia="Times New Roman" w:hAnsi="Arial" w:cs="Arial"/>
-          <w:b/>
-          <w:bCs/>
-          <w:color w:val="252424"/>
-          <w:sz w:val="21"/>
-          <w:szCs w:val="21"/>
-          <w:lang w:eastAsia="nl-NL"/>
-        </w:rPr>
-        <w:t>Wanneer de hostingprovider de </w:t>
-      </w:r>
-      <w:proofErr w:type="spellStart"/>
-      <w:r>
-        <w:rPr>
-          <w:rFonts w:ascii="Arial" w:eastAsia="Times New Roman" w:hAnsi="Arial" w:cs="Arial"/>
-          <w:b/>
-          <w:bCs/>
-          <w:color w:val="252424"/>
-          <w:sz w:val="21"/>
-          <w:szCs w:val="21"/>
-          <w:lang w:eastAsia="nl-NL"/>
-        </w:rPr>
-        <w:t>Let's</w:t>
-      </w:r>
-      <w:proofErr w:type="spellEnd"/>
-      <w:r>
-        <w:rPr>
-          <w:rFonts w:ascii="Arial" w:eastAsia="Times New Roman" w:hAnsi="Arial" w:cs="Arial"/>
-          <w:b/>
-          <w:bCs/>
-          <w:color w:val="252424"/>
-          <w:sz w:val="21"/>
-          <w:szCs w:val="21"/>
-          <w:lang w:eastAsia="nl-NL"/>
-        </w:rPr>
-        <w:t> </w:t>
-      </w:r>
-      <w:proofErr w:type="spellStart"/>
-      <w:r>
-        <w:rPr>
-          <w:rFonts w:ascii="Arial" w:eastAsia="Times New Roman" w:hAnsi="Arial" w:cs="Arial"/>
-          <w:b/>
-          <w:bCs/>
-          <w:color w:val="252424"/>
-          <w:sz w:val="21"/>
-          <w:szCs w:val="21"/>
-          <w:lang w:eastAsia="nl-NL"/>
-        </w:rPr>
-        <w:t>Encrypt</w:t>
-      </w:r>
-      <w:proofErr w:type="spellEnd"/>
-      <w:r>
-        <w:rPr>
-          <w:rFonts w:ascii="Arial" w:eastAsia="Times New Roman" w:hAnsi="Arial" w:cs="Arial"/>
-          <w:b/>
-          <w:bCs/>
-          <w:color w:val="252424"/>
-          <w:sz w:val="21"/>
-          <w:szCs w:val="21"/>
-          <w:lang w:eastAsia="nl-NL"/>
-        </w:rPr>
-        <w:t> niet willen </w:t>
-      </w:r>
-      <w:proofErr w:type="spellStart"/>
-      <w:r>
-        <w:rPr>
-          <w:rFonts w:ascii="Arial" w:eastAsia="Times New Roman" w:hAnsi="Arial" w:cs="Arial"/>
-          <w:b/>
-          <w:bCs/>
-          <w:color w:val="252424"/>
-          <w:sz w:val="21"/>
-          <w:szCs w:val="21"/>
-          <w:lang w:eastAsia="nl-NL"/>
-        </w:rPr>
-        <w:t>intergreren</w:t>
-      </w:r>
-      <w:proofErr w:type="spellEnd"/>
-      <w:r>
-        <w:rPr>
-          <w:rFonts w:ascii="Arial" w:eastAsia="Times New Roman" w:hAnsi="Arial" w:cs="Arial"/>
-          <w:b/>
-          <w:bCs/>
-          <w:color w:val="252424"/>
-          <w:sz w:val="21"/>
-          <w:szCs w:val="21"/>
-          <w:lang w:eastAsia="nl-NL"/>
-        </w:rPr>
-        <w:t> tot het softwarepakket,</w:t>
-      </w:r>
-      <w:r>
-        <w:rPr>
-          <w:rFonts w:ascii="Arial" w:eastAsia="Times New Roman" w:hAnsi="Arial" w:cs="Arial"/>
-          <w:color w:val="252424"/>
-          <w:sz w:val="21"/>
-          <w:szCs w:val="21"/>
-          <w:lang w:eastAsia="nl-NL"/>
-        </w:rPr>
-        <w:t> </w:t>
-      </w:r>
-      <w:r>
-        <w:rPr>
-          <w:rFonts w:ascii="Arial" w:eastAsia="Times New Roman" w:hAnsi="Arial" w:cs="Arial"/>
-          <w:color w:val="252424"/>
-          <w:sz w:val="21"/>
-          <w:szCs w:val="21"/>
-          <w:u w:val="single"/>
-          <w:lang w:eastAsia="nl-NL"/>
-        </w:rPr>
-        <w:t>maar wel het uploaden toestaat van aangepaste </w:t>
-      </w:r>
-      <w:proofErr w:type="spellStart"/>
-      <w:r>
-        <w:rPr>
-          <w:rFonts w:ascii="Arial" w:eastAsia="Times New Roman" w:hAnsi="Arial" w:cs="Arial"/>
-          <w:color w:val="252424"/>
-          <w:sz w:val="21"/>
-          <w:szCs w:val="21"/>
-          <w:u w:val="single"/>
-          <w:lang w:eastAsia="nl-NL"/>
-        </w:rPr>
-        <w:t>certificate</w:t>
-      </w:r>
-      <w:proofErr w:type="spellEnd"/>
-      <w:r>
-        <w:rPr>
-          <w:rFonts w:ascii="Arial" w:eastAsia="Times New Roman" w:hAnsi="Arial" w:cs="Arial"/>
-          <w:color w:val="252424"/>
-          <w:sz w:val="21"/>
-          <w:szCs w:val="21"/>
-          <w:lang w:eastAsia="nl-NL"/>
-        </w:rPr>
-        <w:t>, dan is er een optie om een door </w:t>
-      </w:r>
-      <w:proofErr w:type="spellStart"/>
-      <w:r>
-        <w:rPr>
-          <w:rFonts w:ascii="Arial" w:eastAsia="Times New Roman" w:hAnsi="Arial" w:cs="Arial"/>
-          <w:color w:val="252424"/>
-          <w:sz w:val="21"/>
-          <w:szCs w:val="21"/>
-          <w:lang w:eastAsia="nl-NL"/>
-        </w:rPr>
-        <w:t>Let's</w:t>
-      </w:r>
-      <w:proofErr w:type="spellEnd"/>
-      <w:r>
-        <w:rPr>
-          <w:rFonts w:ascii="Arial" w:eastAsia="Times New Roman" w:hAnsi="Arial" w:cs="Arial"/>
-          <w:color w:val="252424"/>
-          <w:sz w:val="21"/>
-          <w:szCs w:val="21"/>
-          <w:lang w:eastAsia="nl-NL"/>
-        </w:rPr>
-        <w:t> </w:t>
-      </w:r>
-      <w:proofErr w:type="spellStart"/>
-      <w:r>
-        <w:rPr>
-          <w:rFonts w:ascii="Arial" w:eastAsia="Times New Roman" w:hAnsi="Arial" w:cs="Arial"/>
-          <w:color w:val="252424"/>
-          <w:sz w:val="21"/>
-          <w:szCs w:val="21"/>
-          <w:lang w:eastAsia="nl-NL"/>
-        </w:rPr>
-        <w:t>Encrypt</w:t>
-      </w:r>
-      <w:proofErr w:type="spellEnd"/>
-      <w:r>
-        <w:rPr>
-          <w:rFonts w:ascii="Arial" w:eastAsia="Times New Roman" w:hAnsi="Arial" w:cs="Arial"/>
-          <w:color w:val="252424"/>
-          <w:sz w:val="21"/>
-          <w:szCs w:val="21"/>
-          <w:lang w:eastAsia="nl-NL"/>
-        </w:rPr>
-        <w:t> aangeleverde bestand, te doen uploaden op de server, om aan te tonen dat je toegang hebt tot die server. </w:t>
-      </w:r>
-    </w:p>
-    <w:p>
-      <w:pPr>
-        <w:spacing w:after="0" w:line="240" w:lineRule="auto"/>
-        <w:textAlignment w:val="baseline"/>
-        <w:rPr>
-          <w:rFonts w:ascii="Segoe UI" w:eastAsia="Times New Roman" w:hAnsi="Segoe UI" w:cs="Segoe UI"/>
-          <w:sz w:val="18"/>
-          <w:szCs w:val="18"/>
-          <w:lang w:eastAsia="nl-NL"/>
-        </w:rPr>
-      </w:pPr>
-      <w:r>
-        <w:rPr>
-          <w:rFonts w:ascii="Arial" w:eastAsia="Times New Roman" w:hAnsi="Arial" w:cs="Arial"/>
-          <w:color w:val="252424"/>
-          <w:sz w:val="21"/>
-          <w:szCs w:val="21"/>
-          <w:lang w:eastAsia="nl-NL"/>
-        </w:rPr>
-        <w:t> </w:t>
-      </w:r>
-    </w:p>
-    <w:p>
-      <w:pPr>
-        <w:spacing w:after="0" w:line="240" w:lineRule="auto"/>
-        <w:textAlignment w:val="baseline"/>
-        <w:rPr>
-          <w:rFonts w:ascii="Segoe UI" w:eastAsia="Times New Roman" w:hAnsi="Segoe UI" w:cs="Segoe UI"/>
-          <w:sz w:val="18"/>
-          <w:szCs w:val="18"/>
-          <w:lang w:eastAsia="nl-NL"/>
-        </w:rPr>
-      </w:pPr>
-      <w:r>
-        <w:rPr>
-          <w:rFonts w:ascii="Arial" w:eastAsia="Times New Roman" w:hAnsi="Arial" w:cs="Arial"/>
-          <w:color w:val="252424"/>
-          <w:sz w:val="21"/>
-          <w:szCs w:val="21"/>
-          <w:lang w:eastAsia="nl-NL"/>
-        </w:rPr>
-        <w:t>Dan zal </w:t>
-      </w:r>
-      <w:proofErr w:type="spellStart"/>
-      <w:r>
-        <w:rPr>
-          <w:rFonts w:ascii="Arial" w:eastAsia="Times New Roman" w:hAnsi="Arial" w:cs="Arial"/>
-          <w:color w:val="252424"/>
-          <w:sz w:val="21"/>
-          <w:szCs w:val="21"/>
-          <w:lang w:eastAsia="nl-NL"/>
-        </w:rPr>
-        <w:t>Let's</w:t>
-      </w:r>
-      <w:proofErr w:type="spellEnd"/>
-      <w:r>
-        <w:rPr>
-          <w:rFonts w:ascii="Arial" w:eastAsia="Times New Roman" w:hAnsi="Arial" w:cs="Arial"/>
-          <w:color w:val="252424"/>
-          <w:sz w:val="21"/>
-          <w:szCs w:val="21"/>
-          <w:lang w:eastAsia="nl-NL"/>
-        </w:rPr>
-        <w:t> </w:t>
-      </w:r>
-      <w:proofErr w:type="spellStart"/>
-      <w:r>
-        <w:rPr>
-          <w:rFonts w:ascii="Arial" w:eastAsia="Times New Roman" w:hAnsi="Arial" w:cs="Arial"/>
-          <w:color w:val="252424"/>
-          <w:sz w:val="21"/>
-          <w:szCs w:val="21"/>
-          <w:lang w:eastAsia="nl-NL"/>
-        </w:rPr>
-        <w:t>Encrypt's</w:t>
-      </w:r>
-      <w:proofErr w:type="spellEnd"/>
-      <w:r>
-        <w:rPr>
-          <w:rFonts w:ascii="Arial" w:eastAsia="Times New Roman" w:hAnsi="Arial" w:cs="Arial"/>
-          <w:color w:val="252424"/>
-          <w:sz w:val="21"/>
-          <w:szCs w:val="21"/>
-          <w:lang w:eastAsia="nl-NL"/>
-        </w:rPr>
-        <w:t> geautomatiseerde certificaat systeem, alle documenten, 'automatisch' opzetten.  </w:t>
+          <w:color w:val="252424"/>
+          <w:sz w:val="21"/>
+          <w:szCs w:val="21"/>
+          <w:lang w:eastAsia="nl-NL"/>
+        </w:rPr>
+        <w:t>Dan zal Let's Encrypt's geautomatiseerde certificaat systeem, alle documenten, 'automatisch' opzetten.  </w:t>
       </w:r>
     </w:p>
     <w:p>
@@ -1211,18 +804,13 @@
       </w:pPr>
       <w:r>
         <w:rPr>
-          <w:rFonts w:ascii="Arial" w:eastAsia="Times New Roman" w:hAnsi="Arial" w:cs="Arial"/>
           <w:noProof/>
-          <w:color w:val="252424"/>
-          <w:sz w:val="32"/>
-          <w:szCs w:val="32"/>
-          <w:lang w:eastAsia="nl-NL"/>
         </w:rPr>
         <w:drawing>
-          <wp:inline distT="0" distB="0" distL="0" distR="0" wp14:anchorId="0D27CC9D" wp14:editId="44CF37C2">
+          <wp:inline distT="0" distB="0" distL="0" distR="0" wp14:anchorId="16E7CEAE" wp14:editId="0D1899C7">
             <wp:extent cx="2028825" cy="1666875"/>
             <wp:effectExtent l="0" t="0" r="9525" b="9525"/>
-            <wp:docPr id="2" name="Afbeelding 2"/>
+            <wp:docPr id="5" name="Afbeelding 5"/>
             <wp:cNvGraphicFramePr>
               <a:graphicFrameLocks xmlns:a="http://schemas.openxmlformats.org/drawingml/2006/main" noChangeAspect="1"/>
             </wp:cNvGraphicFramePr>
@@ -1358,19 +946,14 @@
       </w:pPr>
       <w:r>
         <w:rPr>
-          <w:rFonts w:ascii="Arial" w:eastAsia="Times New Roman" w:hAnsi="Arial" w:cs="Arial"/>
           <w:noProof/>
-          <w:color w:val="252424"/>
-          <w:sz w:val="32"/>
-          <w:szCs w:val="32"/>
-          <w:lang w:eastAsia="nl-NL"/>
         </w:rPr>
         <w:lastRenderedPageBreak/>
         <w:drawing>
-          <wp:inline distT="0" distB="0" distL="0" distR="0" wp14:anchorId="4AE15037" wp14:editId="1C3E824C">
+          <wp:inline distT="0" distB="0" distL="0" distR="0" wp14:anchorId="55F0B39D" wp14:editId="4D4F0143">
             <wp:extent cx="2200275" cy="3667125"/>
             <wp:effectExtent l="0" t="0" r="9525" b="9525"/>
-            <wp:docPr id="1" name="Afbeelding 1"/>
+            <wp:docPr id="4" name="Afbeelding 4"/>
             <wp:cNvGraphicFramePr>
               <a:graphicFrameLocks xmlns:a="http://schemas.openxmlformats.org/drawingml/2006/main" noChangeAspect="1"/>
             </wp:cNvGraphicFramePr>
@@ -1513,20 +1096,86 @@
           <w:szCs w:val="21"/>
           <w:lang w:eastAsia="nl-NL"/>
         </w:rPr>
-        <w:t> Via </w:t>
-      </w:r>
-      <w:proofErr w:type="spellStart"/>
-      <w:r>
-        <w:rPr>
-          <w:rFonts w:ascii="Arial" w:eastAsia="Times New Roman" w:hAnsi="Arial" w:cs="Arial"/>
-          <w:color w:val="252424"/>
-          <w:sz w:val="21"/>
-          <w:szCs w:val="21"/>
-          <w:lang w:eastAsia="nl-NL"/>
-        </w:rPr>
-        <w:t>php</w:t>
-      </w:r>
-      <w:proofErr w:type="spellEnd"/>
+        <w:t> Via php </w:t>
+      </w:r>
+    </w:p>
+    <w:p>
+      <w:pPr>
+        <w:spacing w:after="0" w:line="240" w:lineRule="auto"/>
+        <w:textAlignment w:val="baseline"/>
+        <w:rPr>
+          <w:rFonts w:ascii="Segoe UI" w:eastAsia="Times New Roman" w:hAnsi="Segoe UI" w:cs="Segoe UI"/>
+          <w:sz w:val="18"/>
+          <w:szCs w:val="18"/>
+          <w:lang w:eastAsia="nl-NL"/>
+        </w:rPr>
+      </w:pPr>
+      <w:r>
+        <w:rPr>
+          <w:rFonts w:ascii="Arial" w:eastAsia="Times New Roman" w:hAnsi="Arial" w:cs="Arial"/>
+          <w:color w:val="252424"/>
+          <w:sz w:val="21"/>
+          <w:szCs w:val="21"/>
+          <w:lang w:eastAsia="nl-NL"/>
+        </w:rPr>
+        <w:t>&lt;?php  </w:t>
+      </w:r>
+    </w:p>
+    <w:p>
+      <w:pPr>
+        <w:spacing w:after="0" w:line="240" w:lineRule="auto"/>
+        <w:textAlignment w:val="baseline"/>
+        <w:rPr>
+          <w:rFonts w:ascii="Segoe UI" w:eastAsia="Times New Roman" w:hAnsi="Segoe UI" w:cs="Segoe UI"/>
+          <w:sz w:val="18"/>
+          <w:szCs w:val="18"/>
+          <w:lang w:eastAsia="nl-NL"/>
+        </w:rPr>
+      </w:pPr>
+      <w:r>
+        <w:rPr>
+          <w:rFonts w:ascii="Arial" w:eastAsia="Times New Roman" w:hAnsi="Arial" w:cs="Arial"/>
+          <w:color w:val="252424"/>
+          <w:sz w:val="21"/>
+          <w:szCs w:val="21"/>
+          <w:lang w:eastAsia="nl-NL"/>
+        </w:rPr>
+        <w:t>phpinfo(); </w:t>
+      </w:r>
+    </w:p>
+    <w:p>
+      <w:pPr>
+        <w:spacing w:after="0" w:line="240" w:lineRule="auto"/>
+        <w:textAlignment w:val="baseline"/>
+        <w:rPr>
+          <w:rFonts w:ascii="Segoe UI" w:eastAsia="Times New Roman" w:hAnsi="Segoe UI" w:cs="Segoe UI"/>
+          <w:sz w:val="18"/>
+          <w:szCs w:val="18"/>
+          <w:lang w:eastAsia="nl-NL"/>
+        </w:rPr>
+      </w:pPr>
+      <w:r>
+        <w:rPr>
+          <w:rFonts w:ascii="Arial" w:eastAsia="Times New Roman" w:hAnsi="Arial" w:cs="Arial"/>
+          <w:color w:val="252424"/>
+          <w:sz w:val="21"/>
+          <w:szCs w:val="21"/>
+          <w:lang w:eastAsia="nl-NL"/>
+        </w:rPr>
+        <w:t>?&gt; </w:t>
+      </w:r>
+    </w:p>
+    <w:p>
+      <w:pPr>
+        <w:spacing w:after="0" w:line="240" w:lineRule="auto"/>
+        <w:textAlignment w:val="baseline"/>
+        <w:rPr>
+          <w:rFonts w:ascii="Segoe UI" w:eastAsia="Times New Roman" w:hAnsi="Segoe UI" w:cs="Segoe UI"/>
+          <w:sz w:val="18"/>
+          <w:szCs w:val="18"/>
+          <w:lang w:eastAsia="nl-NL"/>
+        </w:rPr>
+      </w:pPr>
       <w:r>
         <w:rPr>
           <w:rFonts w:ascii="Arial" w:eastAsia="Times New Roman" w:hAnsi="Arial" w:cs="Arial"/>
@@ -1557,173 +1206,7 @@
           <w:szCs w:val="21"/>
           <w:lang w:eastAsia="nl-NL"/>
         </w:rPr>
-        <w:t>&lt;?</w:t>
-      </w:r>
-      <w:proofErr w:type="spellStart"/>
-      <w:r>
-        <w:rPr>
-          <w:rFonts w:ascii="Arial" w:eastAsia="Times New Roman" w:hAnsi="Arial" w:cs="Arial"/>
-          <w:color w:val="252424"/>
-          <w:sz w:val="21"/>
-          <w:szCs w:val="21"/>
-          <w:lang w:eastAsia="nl-NL"/>
-        </w:rPr>
-        <w:t>php</w:t>
-      </w:r>
-      <w:proofErr w:type="spellEnd"/>
-      <w:r>
-        <w:rPr>
-          <w:rFonts w:ascii="Arial" w:eastAsia="Times New Roman" w:hAnsi="Arial" w:cs="Arial"/>
-          <w:color w:val="252424"/>
-          <w:sz w:val="21"/>
-          <w:szCs w:val="21"/>
-          <w:lang w:eastAsia="nl-NL"/>
-        </w:rPr>
-        <w:t>  </w:t>
-      </w:r>
-    </w:p>
-    <w:p>
-      <w:pPr>
-        <w:spacing w:after="0" w:line="240" w:lineRule="auto"/>
-        <w:textAlignment w:val="baseline"/>
-        <w:rPr>
-          <w:rFonts w:ascii="Segoe UI" w:eastAsia="Times New Roman" w:hAnsi="Segoe UI" w:cs="Segoe UI"/>
-          <w:sz w:val="18"/>
-          <w:szCs w:val="18"/>
-          <w:lang w:eastAsia="nl-NL"/>
-        </w:rPr>
-      </w:pPr>
-      <w:proofErr w:type="spellStart"/>
-      <w:r>
-        <w:rPr>
-          <w:rFonts w:ascii="Arial" w:eastAsia="Times New Roman" w:hAnsi="Arial" w:cs="Arial"/>
-          <w:color w:val="252424"/>
-          <w:sz w:val="21"/>
-          <w:szCs w:val="21"/>
-          <w:lang w:eastAsia="nl-NL"/>
-        </w:rPr>
-        <w:t>phpinfo</w:t>
-      </w:r>
-      <w:proofErr w:type="spellEnd"/>
-      <w:r>
-        <w:rPr>
-          <w:rFonts w:ascii="Arial" w:eastAsia="Times New Roman" w:hAnsi="Arial" w:cs="Arial"/>
-          <w:color w:val="252424"/>
-          <w:sz w:val="21"/>
-          <w:szCs w:val="21"/>
-          <w:lang w:eastAsia="nl-NL"/>
-        </w:rPr>
-        <w:t>(); </w:t>
-      </w:r>
-    </w:p>
-    <w:p>
-      <w:pPr>
-        <w:spacing w:after="0" w:line="240" w:lineRule="auto"/>
-        <w:textAlignment w:val="baseline"/>
-        <w:rPr>
-          <w:rFonts w:ascii="Segoe UI" w:eastAsia="Times New Roman" w:hAnsi="Segoe UI" w:cs="Segoe UI"/>
-          <w:sz w:val="18"/>
-          <w:szCs w:val="18"/>
-          <w:lang w:eastAsia="nl-NL"/>
-        </w:rPr>
-      </w:pPr>
-      <w:r>
-        <w:rPr>
-          <w:rFonts w:ascii="Arial" w:eastAsia="Times New Roman" w:hAnsi="Arial" w:cs="Arial"/>
-          <w:color w:val="252424"/>
-          <w:sz w:val="21"/>
-          <w:szCs w:val="21"/>
-          <w:lang w:eastAsia="nl-NL"/>
-        </w:rPr>
-        <w:t>?&gt; </w:t>
-      </w:r>
-    </w:p>
-    <w:p>
-      <w:pPr>
-        <w:spacing w:after="0" w:line="240" w:lineRule="auto"/>
-        <w:textAlignment w:val="baseline"/>
-        <w:rPr>
-          <w:rFonts w:ascii="Segoe UI" w:eastAsia="Times New Roman" w:hAnsi="Segoe UI" w:cs="Segoe UI"/>
-          <w:sz w:val="18"/>
-          <w:szCs w:val="18"/>
-          <w:lang w:eastAsia="nl-NL"/>
-        </w:rPr>
-      </w:pPr>
-      <w:r>
-        <w:rPr>
-          <w:rFonts w:ascii="Arial" w:eastAsia="Times New Roman" w:hAnsi="Arial" w:cs="Arial"/>
-          <w:color w:val="252424"/>
-          <w:sz w:val="21"/>
-          <w:szCs w:val="21"/>
-          <w:lang w:eastAsia="nl-NL"/>
-        </w:rPr>
-        <w:t> </w:t>
-      </w:r>
-    </w:p>
-    <w:p>
-      <w:pPr>
-        <w:spacing w:after="0" w:line="240" w:lineRule="auto"/>
-        <w:textAlignment w:val="baseline"/>
-        <w:rPr>
-          <w:rFonts w:ascii="Segoe UI" w:eastAsia="Times New Roman" w:hAnsi="Segoe UI" w:cs="Segoe UI"/>
-          <w:sz w:val="18"/>
-          <w:szCs w:val="18"/>
-          <w:lang w:eastAsia="nl-NL"/>
-        </w:rPr>
-      </w:pPr>
-      <w:r>
-        <w:rPr>
-          <w:rFonts w:ascii="Arial" w:eastAsia="Times New Roman" w:hAnsi="Arial" w:cs="Arial"/>
-          <w:color w:val="252424"/>
-          <w:sz w:val="21"/>
-          <w:szCs w:val="21"/>
-          <w:lang w:eastAsia="nl-NL"/>
-        </w:rPr>
-        <w:t>Na het invullen van de software en systeem versie, zal </w:t>
-      </w:r>
-      <w:proofErr w:type="spellStart"/>
-      <w:r>
-        <w:rPr>
-          <w:rFonts w:ascii="Arial" w:eastAsia="Times New Roman" w:hAnsi="Arial" w:cs="Arial"/>
-          <w:color w:val="252424"/>
-          <w:sz w:val="21"/>
-          <w:szCs w:val="21"/>
-          <w:lang w:eastAsia="nl-NL"/>
-        </w:rPr>
-        <w:t>Let's</w:t>
-      </w:r>
-      <w:proofErr w:type="spellEnd"/>
-      <w:r>
-        <w:rPr>
-          <w:rFonts w:ascii="Arial" w:eastAsia="Times New Roman" w:hAnsi="Arial" w:cs="Arial"/>
-          <w:color w:val="252424"/>
-          <w:sz w:val="21"/>
-          <w:szCs w:val="21"/>
-          <w:lang w:eastAsia="nl-NL"/>
-        </w:rPr>
-        <w:t> </w:t>
-      </w:r>
-      <w:proofErr w:type="spellStart"/>
-      <w:r>
-        <w:rPr>
-          <w:rFonts w:ascii="Arial" w:eastAsia="Times New Roman" w:hAnsi="Arial" w:cs="Arial"/>
-          <w:color w:val="252424"/>
-          <w:sz w:val="21"/>
-          <w:szCs w:val="21"/>
-          <w:lang w:eastAsia="nl-NL"/>
-        </w:rPr>
-        <w:t>Encrypt</w:t>
-      </w:r>
-      <w:proofErr w:type="spellEnd"/>
-      <w:r>
-        <w:rPr>
-          <w:rFonts w:ascii="Arial" w:eastAsia="Times New Roman" w:hAnsi="Arial" w:cs="Arial"/>
-          <w:color w:val="252424"/>
-          <w:sz w:val="21"/>
-          <w:szCs w:val="21"/>
-          <w:lang w:eastAsia="nl-NL"/>
-        </w:rPr>
-        <w:t> stapsgewijs vertellen hoe je verder moet gaan met de installatie. </w:t>
+        <w:t>Na het invullen van de software en systeem versie, zal Let's Encrypt stapsgewijs vertellen hoe je verder moet gaan met de installatie. </w:t>
       </w:r>
     </w:p>
     <w:p>
@@ -1840,7 +1323,7 @@
       <w:pPr>
         <w:numPr>
           <w:ilvl w:val="0"/>
-          <w:numId w:val="7"/>
+          <w:numId w:val="2"/>
         </w:numPr>
         <w:spacing w:after="0" w:line="240" w:lineRule="auto"/>
         <w:ind w:left="1080"/>
@@ -1881,75 +1364,719 @@
           <w:lang w:eastAsia="nl-NL"/>
         </w:rPr>
         <w:t>--&gt; </w:t>
-      </w:r>
-    </w:p>
-    <w:p>
-      <w:pPr>
-        <w:spacing w:after="0" w:line="240" w:lineRule="auto"/>
-        <w:textAlignment w:val="baseline"/>
-        <w:rPr>
-          <w:rFonts w:ascii="Segoe UI" w:eastAsia="Times New Roman" w:hAnsi="Segoe UI" w:cs="Segoe UI"/>
-          <w:sz w:val="18"/>
-          <w:szCs w:val="18"/>
-          <w:lang w:eastAsia="nl-NL"/>
-        </w:rPr>
-      </w:pPr>
-      <w:r>
-        <w:rPr>
-          <w:rFonts w:ascii="Arial" w:eastAsia="Times New Roman" w:hAnsi="Arial" w:cs="Arial"/>
-          <w:color w:val="252424"/>
-          <w:sz w:val="21"/>
-          <w:szCs w:val="21"/>
-          <w:lang w:eastAsia="nl-NL"/>
-        </w:rPr>
-        <w:t>Stap 1: Na Linux installatie, open je de terminal: </w:t>
       </w:r>
     </w:p>
     <w:p>
       <w:pPr>
         <w:numPr>
           <w:ilvl w:val="0"/>
-          <w:numId w:val="8"/>
+          <w:numId w:val="3"/>
         </w:numPr>
         <w:spacing w:after="0" w:line="240" w:lineRule="auto"/>
         <w:ind w:left="1080"/>
         <w:textAlignment w:val="baseline"/>
         <w:rPr>
+          <w:rFonts w:ascii="Arial" w:eastAsia="Times New Roman" w:hAnsi="Arial" w:cs="Arial"/>
+          <w:sz w:val="21"/>
+          <w:szCs w:val="21"/>
+          <w:lang w:eastAsia="nl-NL"/>
+        </w:rPr>
+      </w:pPr>
+      <w:r>
+        <w:rPr>
+          <w:rFonts w:ascii="Arial" w:eastAsia="Times New Roman" w:hAnsi="Arial" w:cs="Arial"/>
+          <w:color w:val="252424"/>
+          <w:sz w:val="21"/>
+          <w:szCs w:val="21"/>
+          <w:lang w:eastAsia="nl-NL"/>
+        </w:rPr>
+        <w:t>Ik heb dit met mijn test server gedaan online: </w:t>
+      </w:r>
+    </w:p>
+    <w:p>
+      <w:pPr>
+        <w:numPr>
+          <w:ilvl w:val="0"/>
+          <w:numId w:val="3"/>
+        </w:numPr>
+        <w:spacing w:after="0" w:line="240" w:lineRule="auto"/>
+        <w:ind w:left="1080"/>
+        <w:textAlignment w:val="baseline"/>
+        <w:rPr>
+          <w:rFonts w:ascii="Arial" w:eastAsia="Times New Roman" w:hAnsi="Arial" w:cs="Arial"/>
+          <w:sz w:val="21"/>
+          <w:szCs w:val="21"/>
+          <w:lang w:eastAsia="nl-NL"/>
+        </w:rPr>
+      </w:pPr>
+      <w:r>
+        <w:rPr>
+          <w:rFonts w:ascii="Arial" w:eastAsia="Times New Roman" w:hAnsi="Arial" w:cs="Arial"/>
+          <w:color w:val="252424"/>
+          <w:sz w:val="21"/>
+          <w:szCs w:val="21"/>
+          <w:lang w:eastAsia="nl-NL"/>
+        </w:rPr>
+        <w:t>Naast het moeten hebben van een online MYSQL database </w:t>
+      </w:r>
+    </w:p>
+    <w:p>
+      <w:pPr>
+        <w:numPr>
+          <w:ilvl w:val="0"/>
+          <w:numId w:val="3"/>
+        </w:numPr>
+        <w:spacing w:after="0" w:line="240" w:lineRule="auto"/>
+        <w:ind w:left="1080"/>
+        <w:textAlignment w:val="baseline"/>
+        <w:rPr>
+          <w:rFonts w:ascii="Arial" w:eastAsia="Times New Roman" w:hAnsi="Arial" w:cs="Arial"/>
+          <w:sz w:val="21"/>
+          <w:szCs w:val="21"/>
+          <w:lang w:eastAsia="nl-NL"/>
+        </w:rPr>
+      </w:pPr>
+      <w:r>
+        <w:rPr>
+          <w:rFonts w:ascii="Arial" w:eastAsia="Times New Roman" w:hAnsi="Arial" w:cs="Arial"/>
+          <w:color w:val="252424"/>
+          <w:sz w:val="21"/>
+          <w:szCs w:val="21"/>
+          <w:lang w:eastAsia="nl-NL"/>
+        </w:rPr>
+        <w:t>Ook een SSH account. </w:t>
+      </w:r>
+    </w:p>
+    <w:p>
+      <w:pPr>
+        <w:numPr>
+          <w:ilvl w:val="0"/>
+          <w:numId w:val="3"/>
+        </w:numPr>
+        <w:spacing w:after="0" w:line="240" w:lineRule="auto"/>
+        <w:ind w:left="1080"/>
+        <w:textAlignment w:val="baseline"/>
+        <w:rPr>
+          <w:rFonts w:ascii="Arial" w:eastAsia="Times New Roman" w:hAnsi="Arial" w:cs="Arial"/>
+          <w:sz w:val="21"/>
+          <w:szCs w:val="21"/>
+          <w:lang w:eastAsia="nl-NL"/>
+        </w:rPr>
+      </w:pPr>
+      <w:r>
+        <w:rPr>
+          <w:rFonts w:ascii="Arial" w:eastAsia="Times New Roman" w:hAnsi="Arial" w:cs="Arial"/>
+          <w:color w:val="252424"/>
+          <w:sz w:val="21"/>
+          <w:szCs w:val="21"/>
+          <w:lang w:eastAsia="nl-NL"/>
+        </w:rPr>
+        <w:t>Installeer Putty  </w:t>
+      </w:r>
+    </w:p>
+    <w:p>
+      <w:pPr>
+        <w:numPr>
+          <w:ilvl w:val="0"/>
+          <w:numId w:val="3"/>
+        </w:numPr>
+        <w:shd w:val="clear" w:color="auto" w:fill="FFFFFF"/>
+        <w:spacing w:after="0" w:line="240" w:lineRule="auto"/>
+        <w:ind w:left="1080"/>
+        <w:textAlignment w:val="center"/>
+        <w:rPr>
+          <w:rFonts w:ascii="Verdana" w:eastAsia="Times New Roman" w:hAnsi="Verdana" w:cs="Segoe UI"/>
+          <w:color w:val="000000"/>
+          <w:sz w:val="18"/>
+          <w:szCs w:val="18"/>
+          <w:lang w:eastAsia="nl-NL"/>
+        </w:rPr>
+      </w:pPr>
+      <w:r>
+        <w:rPr>
+          <w:noProof/>
+        </w:rPr>
+        <w:drawing>
+          <wp:inline distT="0" distB="0" distL="0" distR="0" wp14:anchorId="0E27760A" wp14:editId="2AAAA3E9">
+            <wp:extent cx="4705350" cy="1657350"/>
+            <wp:effectExtent l="0" t="0" r="0" b="0"/>
+            <wp:docPr id="3" name="Afbeelding 3"/>
+            <wp:cNvGraphicFramePr>
+              <a:graphicFrameLocks xmlns:a="http://schemas.openxmlformats.org/drawingml/2006/main" noChangeAspect="1"/>
+            </wp:cNvGraphicFramePr>
+            <a:graphic xmlns:a="http://schemas.openxmlformats.org/drawingml/2006/main">
+              <a:graphicData uri="http://schemas.openxmlformats.org/drawingml/2006/picture">
+                <pic:pic xmlns:pic="http://schemas.openxmlformats.org/drawingml/2006/picture">
+                  <pic:nvPicPr>
+                    <pic:cNvPr id="0" name="Picture 3"/>
+                    <pic:cNvPicPr>
+                      <a:picLocks noChangeAspect="1" noChangeArrowheads="1"/>
+                    </pic:cNvPicPr>
+                  </pic:nvPicPr>
+                  <pic:blipFill>
+                    <a:blip r:embed="rId8">
+                      <a:extLst>
+                        <a:ext uri="{28A0092B-C50C-407E-A947-70E740481C1C}">
+                          <a14:useLocalDpi xmlns:a14="http://schemas.microsoft.com/office/drawing/2010/main" val="0"/>
+                        </a:ext>
+                      </a:extLst>
+                    </a:blip>
+                    <a:srcRect/>
+                    <a:stretch>
+                      <a:fillRect/>
+                    </a:stretch>
+                  </pic:blipFill>
+                  <pic:spPr bwMode="auto">
+                    <a:xfrm>
+                      <a:off x="0" y="0"/>
+                      <a:ext cx="4705350" cy="1657350"/>
+                    </a:xfrm>
+                    <a:prstGeom prst="rect">
+                      <a:avLst/>
+                    </a:prstGeom>
+                    <a:noFill/>
+                    <a:ln>
+                      <a:noFill/>
+                    </a:ln>
+                  </pic:spPr>
+                </pic:pic>
+              </a:graphicData>
+            </a:graphic>
+          </wp:inline>
+        </w:drawing>
+      </w:r>
+    </w:p>
+    <w:p>
+      <w:pPr>
+        <w:spacing w:after="0" w:line="240" w:lineRule="auto"/>
+        <w:textAlignment w:val="baseline"/>
+        <w:rPr>
+          <w:rFonts w:ascii="Segoe UI" w:eastAsia="Times New Roman" w:hAnsi="Segoe UI" w:cs="Segoe UI"/>
+          <w:sz w:val="18"/>
+          <w:szCs w:val="18"/>
+          <w:lang w:eastAsia="nl-NL"/>
+        </w:rPr>
+      </w:pPr>
+      <w:r>
+        <w:rPr>
+          <w:rFonts w:ascii="Arial" w:eastAsia="Times New Roman" w:hAnsi="Arial" w:cs="Arial"/>
+          <w:color w:val="252424"/>
+          <w:sz w:val="21"/>
+          <w:szCs w:val="21"/>
+          <w:lang w:eastAsia="nl-NL"/>
+        </w:rPr>
+        <w:t> </w:t>
+      </w:r>
+    </w:p>
+    <w:p>
+      <w:pPr>
+        <w:spacing w:after="0" w:line="240" w:lineRule="auto"/>
+        <w:textAlignment w:val="baseline"/>
+        <w:rPr>
+          <w:rFonts w:ascii="Segoe UI" w:eastAsia="Times New Roman" w:hAnsi="Segoe UI" w:cs="Segoe UI"/>
+          <w:sz w:val="18"/>
+          <w:szCs w:val="18"/>
+          <w:lang w:eastAsia="nl-NL"/>
+        </w:rPr>
+      </w:pPr>
+      <w:r>
+        <w:rPr>
+          <w:rFonts w:ascii="Arial" w:eastAsia="Times New Roman" w:hAnsi="Arial" w:cs="Arial"/>
+          <w:color w:val="252424"/>
+          <w:sz w:val="21"/>
+          <w:szCs w:val="21"/>
+          <w:lang w:eastAsia="nl-NL"/>
+        </w:rPr>
+        <w:lastRenderedPageBreak/>
+        <w:t>en volg de manual van je hosting website (mits zij dit toestaan) -&gt; download:   </w:t>
+      </w:r>
+      <w:hyperlink r:id="rId9" w:tgtFrame="_blank" w:history="1">
+        <w:r>
+          <w:rPr>
+            <w:rFonts w:ascii="Arial" w:eastAsia="Times New Roman" w:hAnsi="Arial" w:cs="Arial"/>
+            <w:color w:val="0000FF"/>
+            <w:sz w:val="21"/>
+            <w:szCs w:val="21"/>
+            <w:u w:val="single"/>
+            <w:lang w:eastAsia="nl-NL"/>
+          </w:rPr>
+          <w:t>https://www.putty.org/</w:t>
+        </w:r>
+      </w:hyperlink>
+      <w:r>
+        <w:rPr>
+          <w:rFonts w:ascii="Arial" w:eastAsia="Times New Roman" w:hAnsi="Arial" w:cs="Arial"/>
+          <w:sz w:val="21"/>
+          <w:szCs w:val="21"/>
+          <w:lang w:eastAsia="nl-NL"/>
+        </w:rPr>
+        <w:t>    </w:t>
+      </w:r>
+    </w:p>
+    <w:p>
+      <w:pPr>
+        <w:spacing w:after="0" w:line="240" w:lineRule="auto"/>
+        <w:textAlignment w:val="baseline"/>
+        <w:rPr>
+          <w:rFonts w:ascii="Segoe UI" w:eastAsia="Times New Roman" w:hAnsi="Segoe UI" w:cs="Segoe UI"/>
+          <w:sz w:val="18"/>
+          <w:szCs w:val="18"/>
+          <w:lang w:eastAsia="nl-NL"/>
+        </w:rPr>
+      </w:pPr>
+      <w:r>
+        <w:rPr>
+          <w:rFonts w:ascii="Arial" w:eastAsia="Times New Roman" w:hAnsi="Arial" w:cs="Arial"/>
+          <w:sz w:val="21"/>
+          <w:szCs w:val="21"/>
+          <w:lang w:eastAsia="nl-NL"/>
+        </w:rPr>
+        <w:t> </w:t>
+      </w:r>
+    </w:p>
+    <w:p>
+      <w:pPr>
+        <w:shd w:val="clear" w:color="auto" w:fill="FFFFFF"/>
+        <w:spacing w:after="0" w:line="240" w:lineRule="auto"/>
+        <w:rPr>
+          <w:rFonts w:ascii="Segoe UI" w:eastAsia="Times New Roman" w:hAnsi="Segoe UI" w:cs="Segoe UI"/>
+          <w:color w:val="000000"/>
+          <w:sz w:val="18"/>
+          <w:szCs w:val="18"/>
+          <w:lang w:eastAsia="nl-NL"/>
+        </w:rPr>
+      </w:pPr>
+      <w:r>
+        <w:rPr>
+          <w:noProof/>
+        </w:rPr>
+        <w:drawing>
+          <wp:inline distT="0" distB="0" distL="0" distR="0" wp14:anchorId="1AE8159B" wp14:editId="5069FFEB">
+            <wp:extent cx="5760720" cy="1035050"/>
+            <wp:effectExtent l="0" t="0" r="0" b="0"/>
+            <wp:docPr id="2" name="Afbeelding 2"/>
+            <wp:cNvGraphicFramePr>
+              <a:graphicFrameLocks xmlns:a="http://schemas.openxmlformats.org/drawingml/2006/main" noChangeAspect="1"/>
+            </wp:cNvGraphicFramePr>
+            <a:graphic xmlns:a="http://schemas.openxmlformats.org/drawingml/2006/main">
+              <a:graphicData uri="http://schemas.openxmlformats.org/drawingml/2006/picture">
+                <pic:pic xmlns:pic="http://schemas.openxmlformats.org/drawingml/2006/picture">
+                  <pic:nvPicPr>
+                    <pic:cNvPr id="0" name="Picture 4"/>
+                    <pic:cNvPicPr>
+                      <a:picLocks noChangeAspect="1" noChangeArrowheads="1"/>
+                    </pic:cNvPicPr>
+                  </pic:nvPicPr>
+                  <pic:blipFill>
+                    <a:blip r:embed="rId10">
+                      <a:extLst>
+                        <a:ext uri="{28A0092B-C50C-407E-A947-70E740481C1C}">
+                          <a14:useLocalDpi xmlns:a14="http://schemas.microsoft.com/office/drawing/2010/main" val="0"/>
+                        </a:ext>
+                      </a:extLst>
+                    </a:blip>
+                    <a:srcRect/>
+                    <a:stretch>
+                      <a:fillRect/>
+                    </a:stretch>
+                  </pic:blipFill>
+                  <pic:spPr bwMode="auto">
+                    <a:xfrm>
+                      <a:off x="0" y="0"/>
+                      <a:ext cx="5760720" cy="1035050"/>
+                    </a:xfrm>
+                    <a:prstGeom prst="rect">
+                      <a:avLst/>
+                    </a:prstGeom>
+                    <a:noFill/>
+                    <a:ln>
+                      <a:noFill/>
+                    </a:ln>
+                  </pic:spPr>
+                </pic:pic>
+              </a:graphicData>
+            </a:graphic>
+          </wp:inline>
+        </w:drawing>
+      </w:r>
+    </w:p>
+    <w:p>
+      <w:pPr>
+        <w:spacing w:after="0" w:line="240" w:lineRule="auto"/>
+        <w:textAlignment w:val="baseline"/>
+        <w:rPr>
+          <w:rFonts w:ascii="Segoe UI" w:eastAsia="Times New Roman" w:hAnsi="Segoe UI" w:cs="Segoe UI"/>
+          <w:sz w:val="18"/>
+          <w:szCs w:val="18"/>
+          <w:lang w:eastAsia="nl-NL"/>
+        </w:rPr>
+      </w:pPr>
+      <w:r>
+        <w:rPr>
+          <w:rFonts w:ascii="Arial" w:eastAsia="Times New Roman" w:hAnsi="Arial" w:cs="Arial"/>
+          <w:sz w:val="21"/>
+          <w:szCs w:val="21"/>
+          <w:lang w:eastAsia="nl-NL"/>
+        </w:rPr>
+        <w:t> </w:t>
+      </w:r>
+    </w:p>
+    <w:p>
+      <w:pPr>
+        <w:numPr>
+          <w:ilvl w:val="0"/>
+          <w:numId w:val="4"/>
+        </w:numPr>
+        <w:spacing w:after="0" w:line="240" w:lineRule="auto"/>
+        <w:ind w:left="1080"/>
+        <w:textAlignment w:val="baseline"/>
+        <w:rPr>
+          <w:rFonts w:ascii="Arial" w:eastAsia="Times New Roman" w:hAnsi="Arial" w:cs="Arial"/>
+          <w:sz w:val="21"/>
+          <w:szCs w:val="21"/>
+          <w:lang w:eastAsia="nl-NL"/>
+        </w:rPr>
+      </w:pPr>
+      <w:r>
+        <w:rPr>
+          <w:rFonts w:ascii="Arial" w:eastAsia="Times New Roman" w:hAnsi="Arial" w:cs="Arial"/>
+          <w:sz w:val="21"/>
+          <w:szCs w:val="21"/>
+          <w:lang w:eastAsia="nl-NL"/>
+        </w:rPr>
+        <w:t>Volg de FAQ van je hosting om de Putty te installeren </w:t>
+      </w:r>
+    </w:p>
+    <w:p>
+      <w:pPr>
+        <w:spacing w:after="0" w:line="240" w:lineRule="auto"/>
+        <w:textAlignment w:val="baseline"/>
+        <w:rPr>
+          <w:rFonts w:ascii="Segoe UI" w:eastAsia="Times New Roman" w:hAnsi="Segoe UI" w:cs="Segoe UI"/>
+          <w:sz w:val="18"/>
+          <w:szCs w:val="18"/>
+          <w:lang w:eastAsia="nl-NL"/>
+        </w:rPr>
+      </w:pPr>
+      <w:r>
+        <w:rPr>
+          <w:rFonts w:ascii="Arial" w:eastAsia="Times New Roman" w:hAnsi="Arial" w:cs="Arial"/>
+          <w:sz w:val="21"/>
+          <w:szCs w:val="21"/>
+          <w:lang w:eastAsia="nl-NL"/>
+        </w:rPr>
+        <w:t> </w:t>
+      </w:r>
+    </w:p>
+    <w:p>
+      <w:pPr>
+        <w:numPr>
+          <w:ilvl w:val="0"/>
+          <w:numId w:val="5"/>
+        </w:numPr>
+        <w:spacing w:after="0" w:line="240" w:lineRule="auto"/>
+        <w:ind w:left="1080"/>
+        <w:textAlignment w:val="baseline"/>
+        <w:rPr>
+          <w:rFonts w:ascii="Arial" w:eastAsia="Times New Roman" w:hAnsi="Arial" w:cs="Arial"/>
+          <w:sz w:val="21"/>
+          <w:szCs w:val="21"/>
+          <w:lang w:eastAsia="nl-NL"/>
+        </w:rPr>
+      </w:pPr>
+      <w:r>
+        <w:rPr>
+          <w:rFonts w:ascii="Arial" w:eastAsia="Times New Roman" w:hAnsi="Arial" w:cs="Arial"/>
+          <w:color w:val="252424"/>
+          <w:sz w:val="21"/>
+          <w:szCs w:val="21"/>
+          <w:lang w:eastAsia="nl-NL"/>
+        </w:rPr>
+        <w:t>Installeer MySQL Workbench en voeg je SSH verbinding toe. </w:t>
+      </w:r>
+      <w:r>
+        <w:rPr>
+          <w:rFonts w:ascii="Arial" w:eastAsia="Times New Roman" w:hAnsi="Arial" w:cs="Arial"/>
+          <w:color w:val="252424"/>
+          <w:sz w:val="21"/>
+          <w:szCs w:val="21"/>
+          <w:lang w:eastAsia="nl-NL"/>
+        </w:rPr>
+        <w:br/>
+      </w:r>
+      <w:r>
+        <w:rPr>
           <w:rFonts w:ascii="Calibri" w:eastAsia="Times New Roman" w:hAnsi="Calibri" w:cs="Calibri"/>
           <w:lang w:eastAsia="nl-NL"/>
         </w:rPr>
-      </w:pPr>
-      <w:r>
-        <w:rPr>
-          <w:rFonts w:ascii="Arial" w:eastAsia="Times New Roman" w:hAnsi="Arial" w:cs="Arial"/>
-          <w:color w:val="252424"/>
-          <w:sz w:val="21"/>
-          <w:szCs w:val="21"/>
-          <w:lang w:eastAsia="nl-NL"/>
-        </w:rPr>
-        <w:t>Maak de opgaven die in hoofdstuk 3.1.x staan, maak een certificaat voor de opgave waar je vorige keer aan begonnen bent, de PHP opgave over de </w:t>
-      </w:r>
-      <w:proofErr w:type="spellStart"/>
-      <w:r>
-        <w:rPr>
-          <w:rFonts w:ascii="Arial" w:eastAsia="Times New Roman" w:hAnsi="Arial" w:cs="Arial"/>
-          <w:color w:val="252424"/>
-          <w:sz w:val="21"/>
-          <w:szCs w:val="21"/>
-          <w:lang w:eastAsia="nl-NL"/>
-        </w:rPr>
-        <w:t>videobox</w:t>
-      </w:r>
-      <w:proofErr w:type="spellEnd"/>
-      <w:r>
-        <w:rPr>
-          <w:rFonts w:ascii="Arial" w:eastAsia="Times New Roman" w:hAnsi="Arial" w:cs="Arial"/>
-          <w:color w:val="252424"/>
-          <w:sz w:val="21"/>
-          <w:szCs w:val="21"/>
-          <w:lang w:eastAsia="nl-NL"/>
-        </w:rPr>
-        <w:t> website. </w:t>
+        <w:t> </w:t>
+      </w:r>
+    </w:p>
+    <w:p>
+      <w:pPr>
+        <w:spacing w:after="0" w:line="240" w:lineRule="auto"/>
+        <w:textAlignment w:val="baseline"/>
+        <w:rPr>
+          <w:rFonts w:ascii="Segoe UI" w:eastAsia="Times New Roman" w:hAnsi="Segoe UI" w:cs="Segoe UI"/>
+          <w:sz w:val="18"/>
+          <w:szCs w:val="18"/>
+          <w:lang w:eastAsia="nl-NL"/>
+        </w:rPr>
+      </w:pPr>
+      <w:r>
+        <w:rPr>
+          <w:rFonts w:ascii="Calibri" w:eastAsia="Times New Roman" w:hAnsi="Calibri" w:cs="Calibri"/>
+          <w:lang w:eastAsia="nl-NL"/>
+        </w:rPr>
+        <w:t>Test je verbinding: </w:t>
+      </w:r>
+    </w:p>
+    <w:p>
+      <w:pPr>
+        <w:shd w:val="clear" w:color="auto" w:fill="FFFFFF"/>
+        <w:spacing w:after="0" w:line="240" w:lineRule="auto"/>
+        <w:rPr>
+          <w:rFonts w:ascii="Segoe UI" w:eastAsia="Times New Roman" w:hAnsi="Segoe UI" w:cs="Segoe UI"/>
+          <w:color w:val="000000"/>
+          <w:sz w:val="18"/>
+          <w:szCs w:val="18"/>
+          <w:lang w:eastAsia="nl-NL"/>
+        </w:rPr>
+      </w:pPr>
+      <w:r>
+        <w:rPr>
+          <w:noProof/>
+        </w:rPr>
+        <w:drawing>
+          <wp:inline distT="0" distB="0" distL="0" distR="0" wp14:anchorId="5491A915" wp14:editId="07D59FB3">
+            <wp:extent cx="5760720" cy="3846830"/>
+            <wp:effectExtent l="0" t="0" r="0" b="1270"/>
+            <wp:docPr id="1" name="Afbeelding 1"/>
+            <wp:cNvGraphicFramePr>
+              <a:graphicFrameLocks xmlns:a="http://schemas.openxmlformats.org/drawingml/2006/main" noChangeAspect="1"/>
+            </wp:cNvGraphicFramePr>
+            <a:graphic xmlns:a="http://schemas.openxmlformats.org/drawingml/2006/main">
+              <a:graphicData uri="http://schemas.openxmlformats.org/drawingml/2006/picture">
+                <pic:pic xmlns:pic="http://schemas.openxmlformats.org/drawingml/2006/picture">
+                  <pic:nvPicPr>
+                    <pic:cNvPr id="0" name="Picture 5"/>
+                    <pic:cNvPicPr>
+                      <a:picLocks noChangeAspect="1" noChangeArrowheads="1"/>
+                    </pic:cNvPicPr>
+                  </pic:nvPicPr>
+                  <pic:blipFill>
+                    <a:blip r:embed="rId11">
+                      <a:extLst>
+                        <a:ext uri="{28A0092B-C50C-407E-A947-70E740481C1C}">
+                          <a14:useLocalDpi xmlns:a14="http://schemas.microsoft.com/office/drawing/2010/main" val="0"/>
+                        </a:ext>
+                      </a:extLst>
+                    </a:blip>
+                    <a:srcRect/>
+                    <a:stretch>
+                      <a:fillRect/>
+                    </a:stretch>
+                  </pic:blipFill>
+                  <pic:spPr bwMode="auto">
+                    <a:xfrm>
+                      <a:off x="0" y="0"/>
+                      <a:ext cx="5760720" cy="3846830"/>
+                    </a:xfrm>
+                    <a:prstGeom prst="rect">
+                      <a:avLst/>
+                    </a:prstGeom>
+                    <a:noFill/>
+                    <a:ln>
+                      <a:noFill/>
+                    </a:ln>
+                  </pic:spPr>
+                </pic:pic>
+              </a:graphicData>
+            </a:graphic>
+          </wp:inline>
+        </w:drawing>
+      </w:r>
+    </w:p>
+    <w:p>
+      <w:pPr>
+        <w:spacing w:after="0" w:line="240" w:lineRule="auto"/>
+        <w:textAlignment w:val="baseline"/>
+        <w:rPr>
+          <w:rFonts w:ascii="Segoe UI" w:eastAsia="Times New Roman" w:hAnsi="Segoe UI" w:cs="Segoe UI"/>
+          <w:sz w:val="18"/>
+          <w:szCs w:val="18"/>
+          <w:lang w:eastAsia="nl-NL"/>
+        </w:rPr>
+      </w:pPr>
+      <w:r>
+        <w:rPr>
+          <w:rFonts w:ascii="Calibri" w:eastAsia="Times New Roman" w:hAnsi="Calibri" w:cs="Calibri"/>
+          <w:lang w:eastAsia="nl-NL"/>
+        </w:rPr>
+        <w:t> </w:t>
+      </w:r>
+    </w:p>
+    <w:p>
+      <w:pPr>
+        <w:spacing w:after="0" w:line="240" w:lineRule="auto"/>
+        <w:textAlignment w:val="baseline"/>
+        <w:rPr>
+          <w:rFonts w:ascii="Segoe UI" w:eastAsia="Times New Roman" w:hAnsi="Segoe UI" w:cs="Segoe UI"/>
+          <w:sz w:val="18"/>
+          <w:szCs w:val="18"/>
+          <w:lang w:eastAsia="nl-NL"/>
+        </w:rPr>
+      </w:pPr>
+      <w:r>
+        <w:rPr>
+          <w:rFonts w:ascii="Calibri" w:eastAsia="Times New Roman" w:hAnsi="Calibri" w:cs="Calibri"/>
+          <w:lang w:eastAsia="nl-NL"/>
+        </w:rPr>
+        <w:t> </w:t>
+      </w:r>
+    </w:p>
+    <w:p>
+      <w:pPr>
+        <w:spacing w:after="0" w:line="240" w:lineRule="auto"/>
+        <w:textAlignment w:val="baseline"/>
+        <w:rPr>
+          <w:rFonts w:ascii="Segoe UI" w:eastAsia="Times New Roman" w:hAnsi="Segoe UI" w:cs="Segoe UI"/>
+          <w:sz w:val="18"/>
+          <w:szCs w:val="18"/>
+          <w:lang w:eastAsia="nl-NL"/>
+        </w:rPr>
+      </w:pPr>
+      <w:r>
+        <w:rPr>
+          <w:rFonts w:ascii="Arial" w:eastAsia="Times New Roman" w:hAnsi="Arial" w:cs="Arial"/>
+          <w:color w:val="252424"/>
+          <w:sz w:val="21"/>
+          <w:szCs w:val="21"/>
+          <w:lang w:eastAsia="nl-NL"/>
+        </w:rPr>
+        <w:t>Bestanden </w:t>
+      </w:r>
+    </w:p>
+    <w:p>
+      <w:pPr>
+        <w:spacing w:after="0" w:line="240" w:lineRule="auto"/>
+        <w:textAlignment w:val="baseline"/>
+        <w:rPr>
+          <w:rFonts w:ascii="Segoe UI" w:eastAsia="Times New Roman" w:hAnsi="Segoe UI" w:cs="Segoe UI"/>
+          <w:sz w:val="18"/>
+          <w:szCs w:val="18"/>
+          <w:lang w:eastAsia="nl-NL"/>
+        </w:rPr>
+      </w:pPr>
+      <w:r>
+        <w:rPr>
+          <w:rFonts w:ascii="Arial" w:eastAsia="Times New Roman" w:hAnsi="Arial" w:cs="Arial"/>
+          <w:color w:val="252424"/>
+          <w:sz w:val="21"/>
+          <w:szCs w:val="21"/>
+          <w:lang w:eastAsia="nl-NL"/>
+        </w:rPr>
+        <w:t>Beschrijf wat de functie is van de volgende bestanden en wat erin staat. </w:t>
+      </w:r>
+    </w:p>
+    <w:p>
+      <w:pPr>
+        <w:numPr>
+          <w:ilvl w:val="0"/>
+          <w:numId w:val="6"/>
+        </w:numPr>
+        <w:spacing w:after="0" w:line="240" w:lineRule="auto"/>
+        <w:ind w:left="1080"/>
+        <w:textAlignment w:val="baseline"/>
+        <w:rPr>
+          <w:rFonts w:ascii="Calibri" w:eastAsia="Times New Roman" w:hAnsi="Calibri" w:cs="Calibri"/>
+          <w:lang w:eastAsia="nl-NL"/>
+        </w:rPr>
+      </w:pPr>
+      <w:r>
+        <w:rPr>
+          <w:rFonts w:ascii="Arial" w:eastAsia="Times New Roman" w:hAnsi="Arial" w:cs="Arial"/>
+          <w:color w:val="252424"/>
+          <w:sz w:val="21"/>
+          <w:szCs w:val="21"/>
+          <w:lang w:eastAsia="nl-NL"/>
+        </w:rPr>
+        <w:t>Een .CSR bestand </w:t>
+      </w:r>
+    </w:p>
+    <w:p>
+      <w:pPr>
+        <w:numPr>
+          <w:ilvl w:val="0"/>
+          <w:numId w:val="6"/>
+        </w:numPr>
+        <w:spacing w:after="0" w:line="240" w:lineRule="auto"/>
+        <w:ind w:left="1080"/>
+        <w:textAlignment w:val="baseline"/>
+        <w:rPr>
+          <w:rFonts w:ascii="Calibri" w:eastAsia="Times New Roman" w:hAnsi="Calibri" w:cs="Calibri"/>
+          <w:lang w:eastAsia="nl-NL"/>
+        </w:rPr>
+      </w:pPr>
+      <w:r>
+        <w:rPr>
+          <w:rFonts w:ascii="Arial" w:eastAsia="Times New Roman" w:hAnsi="Arial" w:cs="Arial"/>
+          <w:color w:val="252424"/>
+          <w:sz w:val="21"/>
+          <w:szCs w:val="21"/>
+          <w:lang w:eastAsia="nl-NL"/>
+        </w:rPr>
+        <w:t>Een .KEY bestand </w:t>
+      </w:r>
+    </w:p>
+    <w:p>
+      <w:pPr>
+        <w:numPr>
+          <w:ilvl w:val="0"/>
+          <w:numId w:val="6"/>
+        </w:numPr>
+        <w:spacing w:after="0" w:line="240" w:lineRule="auto"/>
+        <w:ind w:left="1080"/>
+        <w:textAlignment w:val="baseline"/>
+        <w:rPr>
+          <w:rFonts w:ascii="Calibri" w:eastAsia="Times New Roman" w:hAnsi="Calibri" w:cs="Calibri"/>
+          <w:lang w:eastAsia="nl-NL"/>
+        </w:rPr>
+      </w:pPr>
+      <w:r>
+        <w:rPr>
+          <w:rFonts w:ascii="Arial" w:eastAsia="Times New Roman" w:hAnsi="Arial" w:cs="Arial"/>
+          <w:color w:val="252424"/>
+          <w:sz w:val="21"/>
+          <w:szCs w:val="21"/>
+          <w:lang w:eastAsia="nl-NL"/>
+        </w:rPr>
+        <w:t>Een .CRT bestand </w:t>
+      </w:r>
+    </w:p>
+    <w:p>
+      <w:pPr>
+        <w:numPr>
+          <w:ilvl w:val="0"/>
+          <w:numId w:val="6"/>
+        </w:numPr>
+        <w:spacing w:after="0" w:line="240" w:lineRule="auto"/>
+        <w:ind w:left="1080"/>
+        <w:textAlignment w:val="baseline"/>
+        <w:rPr>
+          <w:rFonts w:ascii="Calibri" w:eastAsia="Times New Roman" w:hAnsi="Calibri" w:cs="Calibri"/>
+          <w:lang w:eastAsia="nl-NL"/>
+        </w:rPr>
+      </w:pPr>
+      <w:r>
+        <w:rPr>
+          <w:rFonts w:ascii="Arial" w:eastAsia="Times New Roman" w:hAnsi="Arial" w:cs="Arial"/>
+          <w:color w:val="252424"/>
+          <w:sz w:val="21"/>
+          <w:szCs w:val="21"/>
+          <w:lang w:eastAsia="nl-NL"/>
+        </w:rPr>
+        <w:t>Een .PEM bestand </w:t>
       </w:r>
     </w:p>
     <w:p>
@@ -1998,215 +2125,31 @@
           <w:szCs w:val="21"/>
           <w:lang w:eastAsia="nl-NL"/>
         </w:rPr>
-        <w:t>Bestanden </w:t>
-      </w:r>
-    </w:p>
-    <w:p>
-      <w:pPr>
-        <w:spacing w:after="0" w:line="240" w:lineRule="auto"/>
-        <w:textAlignment w:val="baseline"/>
-        <w:rPr>
-          <w:rFonts w:ascii="Segoe UI" w:eastAsia="Times New Roman" w:hAnsi="Segoe UI" w:cs="Segoe UI"/>
-          <w:sz w:val="18"/>
-          <w:szCs w:val="18"/>
-          <w:lang w:eastAsia="nl-NL"/>
-        </w:rPr>
-      </w:pPr>
-      <w:r>
-        <w:rPr>
-          <w:rFonts w:ascii="Arial" w:eastAsia="Times New Roman" w:hAnsi="Arial" w:cs="Arial"/>
-          <w:color w:val="252424"/>
-          <w:sz w:val="21"/>
-          <w:szCs w:val="21"/>
-          <w:lang w:eastAsia="nl-NL"/>
-        </w:rPr>
-        <w:t>Beschrijf wat de functie is van de volgende bestanden en wat erin staat. </w:t>
-      </w:r>
-    </w:p>
-    <w:p>
-      <w:pPr>
-        <w:numPr>
-          <w:ilvl w:val="0"/>
-          <w:numId w:val="9"/>
-        </w:numPr>
-        <w:spacing w:after="0" w:line="240" w:lineRule="auto"/>
-        <w:ind w:left="1080"/>
-        <w:textAlignment w:val="baseline"/>
-        <w:rPr>
-          <w:rFonts w:ascii="Calibri" w:eastAsia="Times New Roman" w:hAnsi="Calibri" w:cs="Calibri"/>
-          <w:lang w:eastAsia="nl-NL"/>
-        </w:rPr>
-      </w:pPr>
-      <w:r>
-        <w:rPr>
-          <w:rFonts w:ascii="Arial" w:eastAsia="Times New Roman" w:hAnsi="Arial" w:cs="Arial"/>
-          <w:color w:val="252424"/>
-          <w:sz w:val="21"/>
-          <w:szCs w:val="21"/>
-          <w:lang w:eastAsia="nl-NL"/>
-        </w:rPr>
-        <w:t>Een .CSR bestand </w:t>
-      </w:r>
-    </w:p>
-    <w:p>
-      <w:pPr>
-        <w:numPr>
-          <w:ilvl w:val="0"/>
-          <w:numId w:val="9"/>
-        </w:numPr>
-        <w:spacing w:after="0" w:line="240" w:lineRule="auto"/>
-        <w:ind w:left="1080"/>
-        <w:textAlignment w:val="baseline"/>
-        <w:rPr>
-          <w:rFonts w:ascii="Calibri" w:eastAsia="Times New Roman" w:hAnsi="Calibri" w:cs="Calibri"/>
-          <w:lang w:eastAsia="nl-NL"/>
-        </w:rPr>
-      </w:pPr>
-      <w:r>
-        <w:rPr>
-          <w:rFonts w:ascii="Arial" w:eastAsia="Times New Roman" w:hAnsi="Arial" w:cs="Arial"/>
-          <w:color w:val="252424"/>
-          <w:sz w:val="21"/>
-          <w:szCs w:val="21"/>
-          <w:lang w:eastAsia="nl-NL"/>
-        </w:rPr>
-        <w:t>Een .KEY bestand </w:t>
-      </w:r>
-    </w:p>
-    <w:p>
-      <w:pPr>
-        <w:numPr>
-          <w:ilvl w:val="0"/>
-          <w:numId w:val="9"/>
-        </w:numPr>
-        <w:spacing w:after="0" w:line="240" w:lineRule="auto"/>
-        <w:ind w:left="1080"/>
-        <w:textAlignment w:val="baseline"/>
-        <w:rPr>
-          <w:rFonts w:ascii="Calibri" w:eastAsia="Times New Roman" w:hAnsi="Calibri" w:cs="Calibri"/>
-          <w:lang w:eastAsia="nl-NL"/>
-        </w:rPr>
-      </w:pPr>
-      <w:r>
-        <w:rPr>
-          <w:rFonts w:ascii="Arial" w:eastAsia="Times New Roman" w:hAnsi="Arial" w:cs="Arial"/>
-          <w:color w:val="252424"/>
-          <w:sz w:val="21"/>
-          <w:szCs w:val="21"/>
-          <w:lang w:eastAsia="nl-NL"/>
-        </w:rPr>
-        <w:t>Een .CRT bestand </w:t>
-      </w:r>
-    </w:p>
-    <w:p>
-      <w:pPr>
-        <w:numPr>
-          <w:ilvl w:val="0"/>
-          <w:numId w:val="9"/>
-        </w:numPr>
-        <w:spacing w:after="0" w:line="240" w:lineRule="auto"/>
-        <w:ind w:left="1080"/>
-        <w:textAlignment w:val="baseline"/>
-        <w:rPr>
-          <w:rFonts w:ascii="Calibri" w:eastAsia="Times New Roman" w:hAnsi="Calibri" w:cs="Calibri"/>
-          <w:lang w:eastAsia="nl-NL"/>
-        </w:rPr>
-      </w:pPr>
-      <w:r>
-        <w:rPr>
-          <w:rFonts w:ascii="Arial" w:eastAsia="Times New Roman" w:hAnsi="Arial" w:cs="Arial"/>
-          <w:color w:val="252424"/>
-          <w:sz w:val="21"/>
-          <w:szCs w:val="21"/>
-          <w:lang w:eastAsia="nl-NL"/>
-        </w:rPr>
-        <w:t>Een .PEM bestand </w:t>
-      </w:r>
-    </w:p>
-    <w:p>
-      <w:pPr>
-        <w:spacing w:after="0" w:line="240" w:lineRule="auto"/>
-        <w:textAlignment w:val="baseline"/>
-        <w:rPr>
-          <w:rFonts w:ascii="Segoe UI" w:eastAsia="Times New Roman" w:hAnsi="Segoe UI" w:cs="Segoe UI"/>
-          <w:sz w:val="18"/>
-          <w:szCs w:val="18"/>
-          <w:lang w:eastAsia="nl-NL"/>
-        </w:rPr>
-      </w:pPr>
-      <w:r>
-        <w:rPr>
-          <w:rFonts w:ascii="Calibri" w:eastAsia="Times New Roman" w:hAnsi="Calibri" w:cs="Calibri"/>
-          <w:lang w:eastAsia="nl-NL"/>
-        </w:rPr>
-        <w:t> </w:t>
-      </w:r>
-      <w:r>
-        <w:rPr>
-          <w:rFonts w:ascii="Calibri" w:eastAsia="Times New Roman" w:hAnsi="Calibri" w:cs="Calibri"/>
-          <w:lang w:eastAsia="nl-NL"/>
-        </w:rPr>
-        <w:br/>
-        <w:t> </w:t>
-      </w:r>
-    </w:p>
-    <w:p>
-      <w:pPr>
-        <w:spacing w:after="0" w:line="240" w:lineRule="auto"/>
-        <w:textAlignment w:val="baseline"/>
-        <w:rPr>
-          <w:rFonts w:ascii="Segoe UI" w:eastAsia="Times New Roman" w:hAnsi="Segoe UI" w:cs="Segoe UI"/>
-          <w:sz w:val="18"/>
-          <w:szCs w:val="18"/>
-          <w:lang w:eastAsia="nl-NL"/>
-        </w:rPr>
-      </w:pPr>
-      <w:proofErr w:type="spellStart"/>
-      <w:r>
-        <w:rPr>
-          <w:rFonts w:ascii="Arial" w:eastAsia="Times New Roman" w:hAnsi="Arial" w:cs="Arial"/>
-          <w:color w:val="252424"/>
-          <w:sz w:val="21"/>
-          <w:szCs w:val="21"/>
-          <w:lang w:eastAsia="nl-NL"/>
-        </w:rPr>
-        <w:t>Validation</w:t>
-      </w:r>
-      <w:proofErr w:type="spellEnd"/>
-      <w:r>
-        <w:rPr>
-          <w:rFonts w:ascii="Arial" w:eastAsia="Times New Roman" w:hAnsi="Arial" w:cs="Arial"/>
-          <w:color w:val="252424"/>
-          <w:sz w:val="21"/>
-          <w:szCs w:val="21"/>
-          <w:lang w:eastAsia="nl-NL"/>
-        </w:rPr>
-        <w:t> </w:t>
-      </w:r>
-    </w:p>
-    <w:p>
-      <w:pPr>
-        <w:spacing w:after="0" w:line="240" w:lineRule="auto"/>
-        <w:textAlignment w:val="baseline"/>
-        <w:rPr>
-          <w:rFonts w:ascii="Segoe UI" w:eastAsia="Times New Roman" w:hAnsi="Segoe UI" w:cs="Segoe UI"/>
-          <w:sz w:val="18"/>
-          <w:szCs w:val="18"/>
-          <w:lang w:eastAsia="nl-NL"/>
-        </w:rPr>
-      </w:pPr>
-      <w:r>
-        <w:rPr>
-          <w:rFonts w:ascii="Arial" w:eastAsia="Times New Roman" w:hAnsi="Arial" w:cs="Arial"/>
-          <w:color w:val="252424"/>
-          <w:sz w:val="21"/>
-          <w:szCs w:val="21"/>
-          <w:lang w:eastAsia="nl-NL"/>
-        </w:rPr>
-        <w:lastRenderedPageBreak/>
+        <w:t>Validation </w:t>
+      </w:r>
+    </w:p>
+    <w:p>
+      <w:pPr>
+        <w:spacing w:after="0" w:line="240" w:lineRule="auto"/>
+        <w:textAlignment w:val="baseline"/>
+        <w:rPr>
+          <w:rFonts w:ascii="Segoe UI" w:eastAsia="Times New Roman" w:hAnsi="Segoe UI" w:cs="Segoe UI"/>
+          <w:sz w:val="18"/>
+          <w:szCs w:val="18"/>
+          <w:lang w:eastAsia="nl-NL"/>
+        </w:rPr>
+      </w:pPr>
+      <w:r>
+        <w:rPr>
+          <w:rFonts w:ascii="Arial" w:eastAsia="Times New Roman" w:hAnsi="Arial" w:cs="Arial"/>
+          <w:color w:val="252424"/>
+          <w:sz w:val="21"/>
+          <w:szCs w:val="21"/>
+          <w:lang w:eastAsia="nl-NL"/>
+        </w:rPr>
         <w:t>Bekijk de afbeelding onder het kopje Aanvraag beheren op </w:t>
       </w:r>
-      <w:hyperlink r:id="rId8" w:anchor="EV_Documenten" w:tgtFrame="_blank" w:history="1">
+      <w:hyperlink r:id="rId12" w:anchor="EV_Documenten" w:tgtFrame="_blank" w:history="1">
         <w:r>
           <w:rPr>
             <w:rFonts w:ascii="Arial" w:eastAsia="Times New Roman" w:hAnsi="Arial" w:cs="Arial"/>
@@ -2231,7 +2174,7 @@
       <w:pPr>
         <w:numPr>
           <w:ilvl w:val="0"/>
-          <w:numId w:val="10"/>
+          <w:numId w:val="7"/>
         </w:numPr>
         <w:spacing w:after="0" w:line="240" w:lineRule="auto"/>
         <w:ind w:left="1080"/>
@@ -2256,7 +2199,7 @@
       <w:pPr>
         <w:numPr>
           <w:ilvl w:val="0"/>
-          <w:numId w:val="10"/>
+          <w:numId w:val="7"/>
         </w:numPr>
         <w:spacing w:after="0" w:line="240" w:lineRule="auto"/>
         <w:ind w:left="1080"/>
@@ -2281,7 +2224,7 @@
       <w:pPr>
         <w:numPr>
           <w:ilvl w:val="0"/>
-          <w:numId w:val="10"/>
+          <w:numId w:val="7"/>
         </w:numPr>
         <w:spacing w:after="0" w:line="240" w:lineRule="auto"/>
         <w:ind w:left="1080"/>
@@ -2306,7 +2249,7 @@
       <w:pPr>
         <w:numPr>
           <w:ilvl w:val="0"/>
-          <w:numId w:val="10"/>
+          <w:numId w:val="7"/>
         </w:numPr>
         <w:spacing w:after="0" w:line="240" w:lineRule="auto"/>
         <w:ind w:left="1080"/>
@@ -2324,6 +2267,7 @@
           <w:szCs w:val="21"/>
           <w:lang w:eastAsia="nl-NL"/>
         </w:rPr>
+        <w:lastRenderedPageBreak/>
         <w:t>Kan ik als particulier ook een EV validatie aanvragen </w:t>
       </w:r>
     </w:p>
@@ -2331,7 +2275,7 @@
       <w:pPr>
         <w:numPr>
           <w:ilvl w:val="0"/>
-          <w:numId w:val="10"/>
+          <w:numId w:val="7"/>
         </w:numPr>
         <w:spacing w:after="0" w:line="240" w:lineRule="auto"/>
         <w:ind w:left="1080"/>
@@ -2382,9 +2326,9 @@
 <file path=word/numbering.xml><?xml version="1.0" encoding="utf-8"?>
 <w:numbering xmlns:wpc="http://schemas.microsoft.com/office/word/2010/wordprocessingCanvas" xmlns:cx="http://schemas.microsoft.com/office/drawing/2014/chartex" xmlns:cx1="http://schemas.microsoft.com/office/drawing/2015/9/8/chartex" xmlns:cx2="http://schemas.microsoft.com/office/drawing/2015/10/21/chartex" xmlns:cx3="http://schemas.microsoft.com/office/drawing/2016/5/9/chartex" xmlns:cx4="http://schemas.microsoft.com/office/drawing/2016/5/10/chartex" xmlns:cx5="http://schemas.microsoft.com/office/drawing/2016/5/11/chartex" xmlns:cx6="http://schemas.microsoft.com/office/drawing/2016/5/12/chartex" xmlns:cx7="http://schemas.microsoft.com/office/drawing/2016/5/13/chartex" xmlns:cx8="http://schemas.microsoft.com/office/drawing/2016/5/14/chartex" xmlns:mc="http://schemas.openxmlformats.org/markup-compatibility/2006" xmlns:aink="http://schemas.microsoft.com/office/drawing/2016/ink" xmlns:am3d="http://schemas.microsoft.com/office/drawing/2017/model3d" xmlns:o="urn:schemas-microsoft-com:office:office" xmlns:r="http://schemas.openxmlformats.org/officeDocument/2006/relationships" xmlns:m="http://schemas.openxmlformats.org/officeDocument/2006/math" xmlns:v="urn:schemas-microsoft-com:vml" xmlns:wp14="http://schemas.microsoft.com/office/word/2010/wordprocessingDrawing" xmlns:wp="http://schemas.openxmlformats.org/drawingml/2006/wordprocessingDrawing" xmlns:w10="urn:schemas-microsoft-com:office:word" xmlns:w="http://schemas.openxmlformats.org/wordprocessingml/2006/main" xmlns:w14="http://schemas.microsoft.com/office/word/2010/wordml" xmlns:w15="http://schemas.microsoft.com/office/word/2012/wordml" xmlns:w16cex="http://schemas.microsoft.com/office/word/2018/wordml/cex" xmlns:w16cid="http://schemas.microsoft.com/office/word/2016/wordml/cid" xmlns:w16="http://schemas.microsoft.com/office/word/2018/wordml" xmlns:w16se="http://schemas.microsoft.com/office/word/2015/wordml/symex" xmlns:wpg="http://schemas.microsoft.com/office/word/2010/wordprocessingGroup" xmlns:wpi="http://schemas.microsoft.com/office/word/2010/wordprocessingInk" xmlns:wne="http://schemas.microsoft.com/office/word/2006/wordml" xmlns:wps="http://schemas.microsoft.com/office/word/2010/wordprocessingShape" mc:Ignorable="w14 w15 w16se w16cid w16 w16cex wp14">
   <w:abstractNum w:abstractNumId="0" w15:restartNumberingAfterBreak="0">
-    <w:nsid w:val="14844D08"/>
+    <w:nsid w:val="0BA864A3"/>
     <w:multiLevelType w:val="multilevel"/>
-    <w:tmpl w:val="E5848B52"/>
+    <w:tmpl w:val="1E2E0FD2"/>
     <w:lvl w:ilvl="0">
       <w:start w:val="1"/>
       <w:numFmt w:val="bullet"/>
@@ -2531,9 +2475,9 @@
     </w:lvl>
   </w:abstractNum>
   <w:abstractNum w:abstractNumId="1" w15:restartNumberingAfterBreak="0">
-    <w:nsid w:val="196741F4"/>
+    <w:nsid w:val="190207D0"/>
     <w:multiLevelType w:val="multilevel"/>
-    <w:tmpl w:val="E9FCF77A"/>
+    <w:tmpl w:val="A98AC880"/>
     <w:lvl w:ilvl="0">
       <w:start w:val="1"/>
       <w:numFmt w:val="bullet"/>
@@ -2680,9 +2624,9 @@
     </w:lvl>
   </w:abstractNum>
   <w:abstractNum w:abstractNumId="2" w15:restartNumberingAfterBreak="0">
-    <w:nsid w:val="309463FB"/>
+    <w:nsid w:val="388D30DC"/>
     <w:multiLevelType w:val="multilevel"/>
-    <w:tmpl w:val="CA3AA480"/>
+    <w:tmpl w:val="6AAA7F98"/>
     <w:lvl w:ilvl="0">
       <w:start w:val="1"/>
       <w:numFmt w:val="bullet"/>
@@ -2829,9 +2773,9 @@
     </w:lvl>
   </w:abstractNum>
   <w:abstractNum w:abstractNumId="3" w15:restartNumberingAfterBreak="0">
-    <w:nsid w:val="3CCC2FA9"/>
+    <w:nsid w:val="44C6110F"/>
     <w:multiLevelType w:val="multilevel"/>
-    <w:tmpl w:val="4C56D208"/>
+    <w:tmpl w:val="599C10E6"/>
     <w:lvl w:ilvl="0">
       <w:start w:val="1"/>
       <w:numFmt w:val="bullet"/>
@@ -2978,9 +2922,9 @@
     </w:lvl>
   </w:abstractNum>
   <w:abstractNum w:abstractNumId="4" w15:restartNumberingAfterBreak="0">
-    <w:nsid w:val="3E214A2B"/>
+    <w:nsid w:val="4CC90889"/>
     <w:multiLevelType w:val="multilevel"/>
-    <w:tmpl w:val="0DEA2096"/>
+    <w:tmpl w:val="66D67E54"/>
     <w:lvl w:ilvl="0">
       <w:start w:val="1"/>
       <w:numFmt w:val="bullet"/>
@@ -3127,9 +3071,9 @@
     </w:lvl>
   </w:abstractNum>
   <w:abstractNum w:abstractNumId="5" w15:restartNumberingAfterBreak="0">
-    <w:nsid w:val="50824555"/>
+    <w:nsid w:val="5DAB24BE"/>
     <w:multiLevelType w:val="multilevel"/>
-    <w:tmpl w:val="103877A8"/>
+    <w:tmpl w:val="A7062BBE"/>
     <w:lvl w:ilvl="0">
       <w:start w:val="1"/>
       <w:numFmt w:val="bullet"/>
@@ -3276,456 +3220,9 @@
     </w:lvl>
   </w:abstractNum>
   <w:abstractNum w:abstractNumId="6" w15:restartNumberingAfterBreak="0">
-    <w:nsid w:val="5C06174A"/>
+    <w:nsid w:val="7F8E50C2"/>
     <w:multiLevelType w:val="multilevel"/>
-    <w:tmpl w:val="6D885BCA"/>
-    <w:lvl w:ilvl="0">
-      <w:start w:val="1"/>
-      <w:numFmt w:val="bullet"/>
-      <w:lvlText w:val=""/>
-      <w:lvlJc w:val="left"/>
-      <w:pPr>
-        <w:tabs>
-          <w:tab w:val="num" w:pos="720"/>
-        </w:tabs>
-        <w:ind w:left="720" w:hanging="360"/>
-      </w:pPr>
-      <w:rPr>
-        <w:rFonts w:ascii="Symbol" w:hAnsi="Symbol" w:hint="default"/>
-        <w:sz w:val="20"/>
-      </w:rPr>
-    </w:lvl>
-    <w:lvl w:ilvl="1" w:tentative="1">
-      <w:start w:val="1"/>
-      <w:numFmt w:val="bullet"/>
-      <w:lvlText w:val=""/>
-      <w:lvlJc w:val="left"/>
-      <w:pPr>
-        <w:tabs>
-          <w:tab w:val="num" w:pos="1440"/>
-        </w:tabs>
-        <w:ind w:left="1440" w:hanging="360"/>
-      </w:pPr>
-      <w:rPr>
-        <w:rFonts w:ascii="Symbol" w:hAnsi="Symbol" w:hint="default"/>
-        <w:sz w:val="20"/>
-      </w:rPr>
-    </w:lvl>
-    <w:lvl w:ilvl="2" w:tentative="1">
-      <w:start w:val="1"/>
-      <w:numFmt w:val="bullet"/>
-      <w:lvlText w:val=""/>
-      <w:lvlJc w:val="left"/>
-      <w:pPr>
-        <w:tabs>
-          <w:tab w:val="num" w:pos="2160"/>
-        </w:tabs>
-        <w:ind w:left="2160" w:hanging="360"/>
-      </w:pPr>
-      <w:rPr>
-        <w:rFonts w:ascii="Symbol" w:hAnsi="Symbol" w:hint="default"/>
-        <w:sz w:val="20"/>
-      </w:rPr>
-    </w:lvl>
-    <w:lvl w:ilvl="3" w:tentative="1">
-      <w:start w:val="1"/>
-      <w:numFmt w:val="bullet"/>
-      <w:lvlText w:val=""/>
-      <w:lvlJc w:val="left"/>
-      <w:pPr>
-        <w:tabs>
-          <w:tab w:val="num" w:pos="2880"/>
-        </w:tabs>
-        <w:ind w:left="2880" w:hanging="360"/>
-      </w:pPr>
-      <w:rPr>
-        <w:rFonts w:ascii="Symbol" w:hAnsi="Symbol" w:hint="default"/>
-        <w:sz w:val="20"/>
-      </w:rPr>
-    </w:lvl>
-    <w:lvl w:ilvl="4" w:tentative="1">
-      <w:start w:val="1"/>
-      <w:numFmt w:val="bullet"/>
-      <w:lvlText w:val=""/>
-      <w:lvlJc w:val="left"/>
-      <w:pPr>
-        <w:tabs>
-          <w:tab w:val="num" w:pos="3600"/>
-        </w:tabs>
-        <w:ind w:left="3600" w:hanging="360"/>
-      </w:pPr>
-      <w:rPr>
-        <w:rFonts w:ascii="Symbol" w:hAnsi="Symbol" w:hint="default"/>
-        <w:sz w:val="20"/>
-      </w:rPr>
-    </w:lvl>
-    <w:lvl w:ilvl="5" w:tentative="1">
-      <w:start w:val="1"/>
-      <w:numFmt w:val="bullet"/>
-      <w:lvlText w:val=""/>
-      <w:lvlJc w:val="left"/>
-      <w:pPr>
-        <w:tabs>
-          <w:tab w:val="num" w:pos="4320"/>
-        </w:tabs>
-        <w:ind w:left="4320" w:hanging="360"/>
-      </w:pPr>
-      <w:rPr>
-        <w:rFonts w:ascii="Symbol" w:hAnsi="Symbol" w:hint="default"/>
-        <w:sz w:val="20"/>
-      </w:rPr>
-    </w:lvl>
-    <w:lvl w:ilvl="6" w:tentative="1">
-      <w:start w:val="1"/>
-      <w:numFmt w:val="bullet"/>
-      <w:lvlText w:val=""/>
-      <w:lvlJc w:val="left"/>
-      <w:pPr>
-        <w:tabs>
-          <w:tab w:val="num" w:pos="5040"/>
-        </w:tabs>
-        <w:ind w:left="5040" w:hanging="360"/>
-      </w:pPr>
-      <w:rPr>
-        <w:rFonts w:ascii="Symbol" w:hAnsi="Symbol" w:hint="default"/>
-        <w:sz w:val="20"/>
-      </w:rPr>
-    </w:lvl>
-    <w:lvl w:ilvl="7" w:tentative="1">
-      <w:start w:val="1"/>
-      <w:numFmt w:val="bullet"/>
-      <w:lvlText w:val=""/>
-      <w:lvlJc w:val="left"/>
-      <w:pPr>
-        <w:tabs>
-          <w:tab w:val="num" w:pos="5760"/>
-        </w:tabs>
-        <w:ind w:left="5760" w:hanging="360"/>
-      </w:pPr>
-      <w:rPr>
-        <w:rFonts w:ascii="Symbol" w:hAnsi="Symbol" w:hint="default"/>
-        <w:sz w:val="20"/>
-      </w:rPr>
-    </w:lvl>
-    <w:lvl w:ilvl="8" w:tentative="1">
-      <w:start w:val="1"/>
-      <w:numFmt w:val="bullet"/>
-      <w:lvlText w:val=""/>
-      <w:lvlJc w:val="left"/>
-      <w:pPr>
-        <w:tabs>
-          <w:tab w:val="num" w:pos="6480"/>
-        </w:tabs>
-        <w:ind w:left="6480" w:hanging="360"/>
-      </w:pPr>
-      <w:rPr>
-        <w:rFonts w:ascii="Symbol" w:hAnsi="Symbol" w:hint="default"/>
-        <w:sz w:val="20"/>
-      </w:rPr>
-    </w:lvl>
-  </w:abstractNum>
-  <w:abstractNum w:abstractNumId="7" w15:restartNumberingAfterBreak="0">
-    <w:nsid w:val="65D869B6"/>
-    <w:multiLevelType w:val="multilevel"/>
-    <w:tmpl w:val="5BF64A64"/>
-    <w:lvl w:ilvl="0">
-      <w:start w:val="1"/>
-      <w:numFmt w:val="bullet"/>
-      <w:lvlText w:val=""/>
-      <w:lvlJc w:val="left"/>
-      <w:pPr>
-        <w:tabs>
-          <w:tab w:val="num" w:pos="720"/>
-        </w:tabs>
-        <w:ind w:left="720" w:hanging="360"/>
-      </w:pPr>
-      <w:rPr>
-        <w:rFonts w:ascii="Symbol" w:hAnsi="Symbol" w:hint="default"/>
-        <w:sz w:val="20"/>
-      </w:rPr>
-    </w:lvl>
-    <w:lvl w:ilvl="1" w:tentative="1">
-      <w:start w:val="1"/>
-      <w:numFmt w:val="bullet"/>
-      <w:lvlText w:val=""/>
-      <w:lvlJc w:val="left"/>
-      <w:pPr>
-        <w:tabs>
-          <w:tab w:val="num" w:pos="1440"/>
-        </w:tabs>
-        <w:ind w:left="1440" w:hanging="360"/>
-      </w:pPr>
-      <w:rPr>
-        <w:rFonts w:ascii="Symbol" w:hAnsi="Symbol" w:hint="default"/>
-        <w:sz w:val="20"/>
-      </w:rPr>
-    </w:lvl>
-    <w:lvl w:ilvl="2" w:tentative="1">
-      <w:start w:val="1"/>
-      <w:numFmt w:val="bullet"/>
-      <w:lvlText w:val=""/>
-      <w:lvlJc w:val="left"/>
-      <w:pPr>
-        <w:tabs>
-          <w:tab w:val="num" w:pos="2160"/>
-        </w:tabs>
-        <w:ind w:left="2160" w:hanging="360"/>
-      </w:pPr>
-      <w:rPr>
-        <w:rFonts w:ascii="Symbol" w:hAnsi="Symbol" w:hint="default"/>
-        <w:sz w:val="20"/>
-      </w:rPr>
-    </w:lvl>
-    <w:lvl w:ilvl="3" w:tentative="1">
-      <w:start w:val="1"/>
-      <w:numFmt w:val="bullet"/>
-      <w:lvlText w:val=""/>
-      <w:lvlJc w:val="left"/>
-      <w:pPr>
-        <w:tabs>
-          <w:tab w:val="num" w:pos="2880"/>
-        </w:tabs>
-        <w:ind w:left="2880" w:hanging="360"/>
-      </w:pPr>
-      <w:rPr>
-        <w:rFonts w:ascii="Symbol" w:hAnsi="Symbol" w:hint="default"/>
-        <w:sz w:val="20"/>
-      </w:rPr>
-    </w:lvl>
-    <w:lvl w:ilvl="4" w:tentative="1">
-      <w:start w:val="1"/>
-      <w:numFmt w:val="bullet"/>
-      <w:lvlText w:val=""/>
-      <w:lvlJc w:val="left"/>
-      <w:pPr>
-        <w:tabs>
-          <w:tab w:val="num" w:pos="3600"/>
-        </w:tabs>
-        <w:ind w:left="3600" w:hanging="360"/>
-      </w:pPr>
-      <w:rPr>
-        <w:rFonts w:ascii="Symbol" w:hAnsi="Symbol" w:hint="default"/>
-        <w:sz w:val="20"/>
-      </w:rPr>
-    </w:lvl>
-    <w:lvl w:ilvl="5" w:tentative="1">
-      <w:start w:val="1"/>
-      <w:numFmt w:val="bullet"/>
-      <w:lvlText w:val=""/>
-      <w:lvlJc w:val="left"/>
-      <w:pPr>
-        <w:tabs>
-          <w:tab w:val="num" w:pos="4320"/>
-        </w:tabs>
-        <w:ind w:left="4320" w:hanging="360"/>
-      </w:pPr>
-      <w:rPr>
-        <w:rFonts w:ascii="Symbol" w:hAnsi="Symbol" w:hint="default"/>
-        <w:sz w:val="20"/>
-      </w:rPr>
-    </w:lvl>
-    <w:lvl w:ilvl="6" w:tentative="1">
-      <w:start w:val="1"/>
-      <w:numFmt w:val="bullet"/>
-      <w:lvlText w:val=""/>
-      <w:lvlJc w:val="left"/>
-      <w:pPr>
-        <w:tabs>
-          <w:tab w:val="num" w:pos="5040"/>
-        </w:tabs>
-        <w:ind w:left="5040" w:hanging="360"/>
-      </w:pPr>
-      <w:rPr>
-        <w:rFonts w:ascii="Symbol" w:hAnsi="Symbol" w:hint="default"/>
-        <w:sz w:val="20"/>
-      </w:rPr>
-    </w:lvl>
-    <w:lvl w:ilvl="7" w:tentative="1">
-      <w:start w:val="1"/>
-      <w:numFmt w:val="bullet"/>
-      <w:lvlText w:val=""/>
-      <w:lvlJc w:val="left"/>
-      <w:pPr>
-        <w:tabs>
-          <w:tab w:val="num" w:pos="5760"/>
-        </w:tabs>
-        <w:ind w:left="5760" w:hanging="360"/>
-      </w:pPr>
-      <w:rPr>
-        <w:rFonts w:ascii="Symbol" w:hAnsi="Symbol" w:hint="default"/>
-        <w:sz w:val="20"/>
-      </w:rPr>
-    </w:lvl>
-    <w:lvl w:ilvl="8" w:tentative="1">
-      <w:start w:val="1"/>
-      <w:numFmt w:val="bullet"/>
-      <w:lvlText w:val=""/>
-      <w:lvlJc w:val="left"/>
-      <w:pPr>
-        <w:tabs>
-          <w:tab w:val="num" w:pos="6480"/>
-        </w:tabs>
-        <w:ind w:left="6480" w:hanging="360"/>
-      </w:pPr>
-      <w:rPr>
-        <w:rFonts w:ascii="Symbol" w:hAnsi="Symbol" w:hint="default"/>
-        <w:sz w:val="20"/>
-      </w:rPr>
-    </w:lvl>
-  </w:abstractNum>
-  <w:abstractNum w:abstractNumId="8" w15:restartNumberingAfterBreak="0">
-    <w:nsid w:val="73F4254B"/>
-    <w:multiLevelType w:val="multilevel"/>
-    <w:tmpl w:val="E1FC2C50"/>
-    <w:lvl w:ilvl="0">
-      <w:start w:val="1"/>
-      <w:numFmt w:val="bullet"/>
-      <w:lvlText w:val=""/>
-      <w:lvlJc w:val="left"/>
-      <w:pPr>
-        <w:tabs>
-          <w:tab w:val="num" w:pos="720"/>
-        </w:tabs>
-        <w:ind w:left="720" w:hanging="360"/>
-      </w:pPr>
-      <w:rPr>
-        <w:rFonts w:ascii="Symbol" w:hAnsi="Symbol" w:hint="default"/>
-        <w:sz w:val="20"/>
-      </w:rPr>
-    </w:lvl>
-    <w:lvl w:ilvl="1" w:tentative="1">
-      <w:start w:val="1"/>
-      <w:numFmt w:val="bullet"/>
-      <w:lvlText w:val=""/>
-      <w:lvlJc w:val="left"/>
-      <w:pPr>
-        <w:tabs>
-          <w:tab w:val="num" w:pos="1440"/>
-        </w:tabs>
-        <w:ind w:left="1440" w:hanging="360"/>
-      </w:pPr>
-      <w:rPr>
-        <w:rFonts w:ascii="Symbol" w:hAnsi="Symbol" w:hint="default"/>
-        <w:sz w:val="20"/>
-      </w:rPr>
-    </w:lvl>
-    <w:lvl w:ilvl="2" w:tentative="1">
-      <w:start w:val="1"/>
-      <w:numFmt w:val="bullet"/>
-      <w:lvlText w:val=""/>
-      <w:lvlJc w:val="left"/>
-      <w:pPr>
-        <w:tabs>
-          <w:tab w:val="num" w:pos="2160"/>
-        </w:tabs>
-        <w:ind w:left="2160" w:hanging="360"/>
-      </w:pPr>
-      <w:rPr>
-        <w:rFonts w:ascii="Symbol" w:hAnsi="Symbol" w:hint="default"/>
-        <w:sz w:val="20"/>
-      </w:rPr>
-    </w:lvl>
-    <w:lvl w:ilvl="3" w:tentative="1">
-      <w:start w:val="1"/>
-      <w:numFmt w:val="bullet"/>
-      <w:lvlText w:val=""/>
-      <w:lvlJc w:val="left"/>
-      <w:pPr>
-        <w:tabs>
-          <w:tab w:val="num" w:pos="2880"/>
-        </w:tabs>
-        <w:ind w:left="2880" w:hanging="360"/>
-      </w:pPr>
-      <w:rPr>
-        <w:rFonts w:ascii="Symbol" w:hAnsi="Symbol" w:hint="default"/>
-        <w:sz w:val="20"/>
-      </w:rPr>
-    </w:lvl>
-    <w:lvl w:ilvl="4" w:tentative="1">
-      <w:start w:val="1"/>
-      <w:numFmt w:val="bullet"/>
-      <w:lvlText w:val=""/>
-      <w:lvlJc w:val="left"/>
-      <w:pPr>
-        <w:tabs>
-          <w:tab w:val="num" w:pos="3600"/>
-        </w:tabs>
-        <w:ind w:left="3600" w:hanging="360"/>
-      </w:pPr>
-      <w:rPr>
-        <w:rFonts w:ascii="Symbol" w:hAnsi="Symbol" w:hint="default"/>
-        <w:sz w:val="20"/>
-      </w:rPr>
-    </w:lvl>
-    <w:lvl w:ilvl="5" w:tentative="1">
-      <w:start w:val="1"/>
-      <w:numFmt w:val="bullet"/>
-      <w:lvlText w:val=""/>
-      <w:lvlJc w:val="left"/>
-      <w:pPr>
-        <w:tabs>
-          <w:tab w:val="num" w:pos="4320"/>
-        </w:tabs>
-        <w:ind w:left="4320" w:hanging="360"/>
-      </w:pPr>
-      <w:rPr>
-        <w:rFonts w:ascii="Symbol" w:hAnsi="Symbol" w:hint="default"/>
-        <w:sz w:val="20"/>
-      </w:rPr>
-    </w:lvl>
-    <w:lvl w:ilvl="6" w:tentative="1">
-      <w:start w:val="1"/>
-      <w:numFmt w:val="bullet"/>
-      <w:lvlText w:val=""/>
-      <w:lvlJc w:val="left"/>
-      <w:pPr>
-        <w:tabs>
-          <w:tab w:val="num" w:pos="5040"/>
-        </w:tabs>
-        <w:ind w:left="5040" w:hanging="360"/>
-      </w:pPr>
-      <w:rPr>
-        <w:rFonts w:ascii="Symbol" w:hAnsi="Symbol" w:hint="default"/>
-        <w:sz w:val="20"/>
-      </w:rPr>
-    </w:lvl>
-    <w:lvl w:ilvl="7" w:tentative="1">
-      <w:start w:val="1"/>
-      <w:numFmt w:val="bullet"/>
-      <w:lvlText w:val=""/>
-      <w:lvlJc w:val="left"/>
-      <w:pPr>
-        <w:tabs>
-          <w:tab w:val="num" w:pos="5760"/>
-        </w:tabs>
-        <w:ind w:left="5760" w:hanging="360"/>
-      </w:pPr>
-      <w:rPr>
-        <w:rFonts w:ascii="Symbol" w:hAnsi="Symbol" w:hint="default"/>
-        <w:sz w:val="20"/>
-      </w:rPr>
-    </w:lvl>
-    <w:lvl w:ilvl="8" w:tentative="1">
-      <w:start w:val="1"/>
-      <w:numFmt w:val="bullet"/>
-      <w:lvlText w:val=""/>
-      <w:lvlJc w:val="left"/>
-      <w:pPr>
-        <w:tabs>
-          <w:tab w:val="num" w:pos="6480"/>
-        </w:tabs>
-        <w:ind w:left="6480" w:hanging="360"/>
-      </w:pPr>
-      <w:rPr>
-        <w:rFonts w:ascii="Symbol" w:hAnsi="Symbol" w:hint="default"/>
-        <w:sz w:val="20"/>
-      </w:rPr>
-    </w:lvl>
-  </w:abstractNum>
-  <w:abstractNum w:abstractNumId="9" w15:restartNumberingAfterBreak="0">
-    <w:nsid w:val="7D696954"/>
-    <w:multiLevelType w:val="multilevel"/>
-    <w:tmpl w:val="33D4938A"/>
+    <w:tmpl w:val="CD1C5658"/>
     <w:lvl w:ilvl="0">
       <w:start w:val="1"/>
       <w:numFmt w:val="bullet"/>
@@ -3872,33 +3369,24 @@
     </w:lvl>
   </w:abstractNum>
   <w:num w:numId="1">
+    <w:abstractNumId w:val="5"/>
+  </w:num>
+  <w:num w:numId="2">
+    <w:abstractNumId w:val="2"/>
+  </w:num>
+  <w:num w:numId="3">
     <w:abstractNumId w:val="0"/>
   </w:num>
-  <w:num w:numId="2">
+  <w:num w:numId="4">
     <w:abstractNumId w:val="3"/>
   </w:num>
-  <w:num w:numId="3">
+  <w:num w:numId="5">
+    <w:abstractNumId w:val="1"/>
+  </w:num>
+  <w:num w:numId="6">
     <w:abstractNumId w:val="4"/>
   </w:num>
-  <w:num w:numId="4">
-    <w:abstractNumId w:val="5"/>
-  </w:num>
-  <w:num w:numId="5">
-    <w:abstractNumId w:val="7"/>
-  </w:num>
-  <w:num w:numId="6">
-    <w:abstractNumId w:val="2"/>
-  </w:num>
   <w:num w:numId="7">
-    <w:abstractNumId w:val="8"/>
-  </w:num>
-  <w:num w:numId="8">
-    <w:abstractNumId w:val="1"/>
-  </w:num>
-  <w:num w:numId="9">
-    <w:abstractNumId w:val="9"/>
-  </w:num>
-  <w:num w:numId="10">
     <w:abstractNumId w:val="6"/>
   </w:num>
 </w:numbering>
@@ -4333,7 +3821,7 @@
   <w:style w:type="paragraph" w:customStyle="1" w:styleId="paragraph">
     <w:name w:val="paragraph"/>
     <w:basedOn w:val="Standaard"/>
-    <w:rsid w:val="00322937"/>
+    <w:rsid w:val="00FF1CBF"/>
     <w:pPr>
       <w:spacing w:before="100" w:beforeAutospacing="1" w:after="100" w:afterAutospacing="1" w:line="240" w:lineRule="auto"/>
     </w:pPr>
@@ -4347,22 +3835,41 @@
   <w:style w:type="character" w:customStyle="1" w:styleId="normaltextrun">
     <w:name w:val="normaltextrun"/>
     <w:basedOn w:val="Standaardalinea-lettertype"/>
-    <w:rsid w:val="00322937"/>
+    <w:rsid w:val="00FF1CBF"/>
   </w:style>
   <w:style w:type="character" w:customStyle="1" w:styleId="eop">
     <w:name w:val="eop"/>
     <w:basedOn w:val="Standaardalinea-lettertype"/>
-    <w:rsid w:val="00322937"/>
+    <w:rsid w:val="00FF1CBF"/>
   </w:style>
   <w:style w:type="character" w:customStyle="1" w:styleId="spellingerror">
     <w:name w:val="spellingerror"/>
     <w:basedOn w:val="Standaardalinea-lettertype"/>
-    <w:rsid w:val="00322937"/>
+    <w:rsid w:val="00FF1CBF"/>
   </w:style>
   <w:style w:type="character" w:customStyle="1" w:styleId="bcx9">
     <w:name w:val="bcx9"/>
     <w:basedOn w:val="Standaardalinea-lettertype"/>
-    <w:rsid w:val="00322937"/>
+    <w:rsid w:val="00FF1CBF"/>
+  </w:style>
+  <w:style w:type="paragraph" w:customStyle="1" w:styleId="outlineelement">
+    <w:name w:val="outlineelement"/>
+    <w:basedOn w:val="Standaard"/>
+    <w:rsid w:val="00FF1CBF"/>
+    <w:pPr>
+      <w:spacing w:before="100" w:beforeAutospacing="1" w:after="100" w:afterAutospacing="1" w:line="240" w:lineRule="auto"/>
+    </w:pPr>
+    <w:rPr>
+      <w:rFonts w:ascii="Times New Roman" w:eastAsia="Times New Roman" w:hAnsi="Times New Roman" w:cs="Times New Roman"/>
+      <w:sz w:val="24"/>
+      <w:szCs w:val="24"/>
+      <w:lang w:eastAsia="nl-NL"/>
+    </w:rPr>
+  </w:style>
+  <w:style w:type="character" w:customStyle="1" w:styleId="scxo4029106">
+    <w:name w:val="scxo4029106"/>
+    <w:basedOn w:val="Standaardalinea-lettertype"/>
+    <w:rsid w:val="00FF1CBF"/>
   </w:style>
 </w:styles>
 </file>

</xml_diff>